<commit_message>
Añadido el category_name a cada video
</commit_message>
<xml_diff>
--- a/Docs/Observaciones-Lab 5.docx
+++ b/Docs/Observaciones-Lab 5.docx
@@ -274,7 +274,25 @@
                 <w:noProof w:val="0"/>
                 <w:lang w:val="es-419"/>
               </w:rPr>
-              <w:t>Intel(R) Core(TM) i7-7700HQ CPU @ 2.80GHz</w:t>
+              <w:t xml:space="preserve">Intel(R) </w:t>
+            </w:r>
+            <w:proofErr w:type="gramStart"/>
+            <w:r>
+              <w:rPr>
+                <w:rFonts w:ascii="Dax-Regular" w:hAnsi="Dax-Regular"/>
+                <w:noProof w:val="0"/>
+                <w:lang w:val="es-419"/>
+              </w:rPr>
+              <w:t>Core(</w:t>
+            </w:r>
+            <w:proofErr w:type="gramEnd"/>
+            <w:r>
+              <w:rPr>
+                <w:rFonts w:ascii="Dax-Regular" w:hAnsi="Dax-Regular"/>
+                <w:noProof w:val="0"/>
+                <w:lang w:val="es-419"/>
+              </w:rPr>
+              <w:t>TM) i7-7700HQ CPU @ 2.80GHz</w:t>
             </w:r>
           </w:p>
         </w:tc>
@@ -298,6 +316,7 @@
               </w:rPr>
               <w:t xml:space="preserve">Intel(R) </w:t>
             </w:r>
+            <w:proofErr w:type="gramStart"/>
             <w:r>
               <w:rPr>
                 <w:rFonts w:ascii="Dax-Regular" w:hAnsi="Dax-Regular"/>
@@ -311,7 +330,15 @@
                 <w:rFonts w:ascii="Dax-Regular" w:hAnsi="Dax-Regular"/>
                 <w:noProof w:val="0"/>
               </w:rPr>
-              <w:t>(TM) i5-9300H CPU @ 2.40GHz</w:t>
+              <w:t>(</w:t>
+            </w:r>
+            <w:proofErr w:type="gramEnd"/>
+            <w:r>
+              <w:rPr>
+                <w:rFonts w:ascii="Dax-Regular" w:hAnsi="Dax-Regular"/>
+                <w:noProof w:val="0"/>
+              </w:rPr>
+              <w:t>TM) i5-9300H CPU @ 2.40GHz</w:t>
             </w:r>
           </w:p>
         </w:tc>
@@ -733,7 +760,29 @@
                 <w:noProof w:val="0"/>
                 <w:color w:val="000000"/>
               </w:rPr>
-              <w:t>Insertion Sort [ms]</w:t>
+              <w:t>Insertion Sort [</w:t>
+            </w:r>
+            <w:proofErr w:type="spellStart"/>
+            <w:r>
+              <w:rPr>
+                <w:rFonts w:ascii="Dax-Regular" w:eastAsia="Times New Roman" w:hAnsi="Dax-Regular" w:cs="Calibri"/>
+                <w:b/>
+                <w:bCs/>
+                <w:noProof w:val="0"/>
+                <w:color w:val="000000"/>
+              </w:rPr>
+              <w:t>ms</w:t>
+            </w:r>
+            <w:proofErr w:type="spellEnd"/>
+            <w:r>
+              <w:rPr>
+                <w:rFonts w:ascii="Dax-Regular" w:eastAsia="Times New Roman" w:hAnsi="Dax-Regular" w:cs="Calibri"/>
+                <w:b/>
+                <w:bCs/>
+                <w:noProof w:val="0"/>
+                <w:color w:val="000000"/>
+              </w:rPr>
+              <w:t>]</w:t>
             </w:r>
           </w:p>
         </w:tc>
@@ -770,7 +819,29 @@
                 <w:noProof w:val="0"/>
                 <w:color w:val="000000"/>
               </w:rPr>
-              <w:t>Selection Sort [ms]</w:t>
+              <w:t>Selection Sort [</w:t>
+            </w:r>
+            <w:proofErr w:type="spellStart"/>
+            <w:r>
+              <w:rPr>
+                <w:rFonts w:ascii="Dax-Regular" w:eastAsia="Times New Roman" w:hAnsi="Dax-Regular" w:cs="Calibri"/>
+                <w:b/>
+                <w:bCs/>
+                <w:noProof w:val="0"/>
+                <w:color w:val="000000"/>
+              </w:rPr>
+              <w:t>ms</w:t>
+            </w:r>
+            <w:proofErr w:type="spellEnd"/>
+            <w:r>
+              <w:rPr>
+                <w:rFonts w:ascii="Dax-Regular" w:eastAsia="Times New Roman" w:hAnsi="Dax-Regular" w:cs="Calibri"/>
+                <w:b/>
+                <w:bCs/>
+                <w:noProof w:val="0"/>
+                <w:color w:val="000000"/>
+              </w:rPr>
+              <w:t>]</w:t>
             </w:r>
           </w:p>
         </w:tc>
@@ -807,7 +878,29 @@
                 <w:noProof w:val="0"/>
                 <w:color w:val="000000"/>
               </w:rPr>
-              <w:t>Shell Sort [ms]</w:t>
+              <w:t>Shell Sort [</w:t>
+            </w:r>
+            <w:proofErr w:type="spellStart"/>
+            <w:r>
+              <w:rPr>
+                <w:rFonts w:ascii="Dax-Regular" w:eastAsia="Times New Roman" w:hAnsi="Dax-Regular" w:cs="Calibri"/>
+                <w:b/>
+                <w:bCs/>
+                <w:noProof w:val="0"/>
+                <w:color w:val="000000"/>
+              </w:rPr>
+              <w:t>ms</w:t>
+            </w:r>
+            <w:proofErr w:type="spellEnd"/>
+            <w:r>
+              <w:rPr>
+                <w:rFonts w:ascii="Dax-Regular" w:eastAsia="Times New Roman" w:hAnsi="Dax-Regular" w:cs="Calibri"/>
+                <w:b/>
+                <w:bCs/>
+                <w:noProof w:val="0"/>
+                <w:color w:val="000000"/>
+              </w:rPr>
+              <w:t>]</w:t>
             </w:r>
           </w:p>
         </w:tc>
@@ -844,7 +937,29 @@
                 <w:noProof w:val="0"/>
                 <w:color w:val="000000"/>
               </w:rPr>
-              <w:t>Quick Sort [ms]</w:t>
+              <w:t>Quick Sort [</w:t>
+            </w:r>
+            <w:proofErr w:type="spellStart"/>
+            <w:r>
+              <w:rPr>
+                <w:rFonts w:ascii="Dax-Regular" w:eastAsia="Times New Roman" w:hAnsi="Dax-Regular" w:cs="Calibri"/>
+                <w:b/>
+                <w:bCs/>
+                <w:noProof w:val="0"/>
+                <w:color w:val="000000"/>
+              </w:rPr>
+              <w:t>ms</w:t>
+            </w:r>
+            <w:proofErr w:type="spellEnd"/>
+            <w:r>
+              <w:rPr>
+                <w:rFonts w:ascii="Dax-Regular" w:eastAsia="Times New Roman" w:hAnsi="Dax-Regular" w:cs="Calibri"/>
+                <w:b/>
+                <w:bCs/>
+                <w:noProof w:val="0"/>
+                <w:color w:val="000000"/>
+              </w:rPr>
+              <w:t>]</w:t>
             </w:r>
           </w:p>
         </w:tc>
@@ -881,7 +996,29 @@
                 <w:noProof w:val="0"/>
                 <w:color w:val="000000"/>
               </w:rPr>
-              <w:t>Merge Sort [ms]</w:t>
+              <w:t>Merge Sort [</w:t>
+            </w:r>
+            <w:proofErr w:type="spellStart"/>
+            <w:r>
+              <w:rPr>
+                <w:rFonts w:ascii="Dax-Regular" w:eastAsia="Times New Roman" w:hAnsi="Dax-Regular" w:cs="Calibri"/>
+                <w:b/>
+                <w:bCs/>
+                <w:noProof w:val="0"/>
+                <w:color w:val="000000"/>
+              </w:rPr>
+              <w:t>ms</w:t>
+            </w:r>
+            <w:proofErr w:type="spellEnd"/>
+            <w:r>
+              <w:rPr>
+                <w:rFonts w:ascii="Dax-Regular" w:eastAsia="Times New Roman" w:hAnsi="Dax-Regular" w:cs="Calibri"/>
+                <w:b/>
+                <w:bCs/>
+                <w:noProof w:val="0"/>
+                <w:color w:val="000000"/>
+              </w:rPr>
+              <w:t>]</w:t>
             </w:r>
           </w:p>
         </w:tc>
@@ -3265,7 +3402,29 @@
                 <w:noProof w:val="0"/>
                 <w:color w:val="000000"/>
               </w:rPr>
-              <w:t>Insertion Sort [ms]</w:t>
+              <w:t>Insertion Sort [</w:t>
+            </w:r>
+            <w:proofErr w:type="spellStart"/>
+            <w:r>
+              <w:rPr>
+                <w:rFonts w:ascii="Dax-Regular" w:eastAsia="Times New Roman" w:hAnsi="Dax-Regular" w:cs="Calibri"/>
+                <w:b/>
+                <w:bCs/>
+                <w:noProof w:val="0"/>
+                <w:color w:val="000000"/>
+              </w:rPr>
+              <w:t>ms</w:t>
+            </w:r>
+            <w:proofErr w:type="spellEnd"/>
+            <w:r>
+              <w:rPr>
+                <w:rFonts w:ascii="Dax-Regular" w:eastAsia="Times New Roman" w:hAnsi="Dax-Regular" w:cs="Calibri"/>
+                <w:b/>
+                <w:bCs/>
+                <w:noProof w:val="0"/>
+                <w:color w:val="000000"/>
+              </w:rPr>
+              <w:t>]</w:t>
             </w:r>
           </w:p>
         </w:tc>
@@ -3302,7 +3461,29 @@
                 <w:noProof w:val="0"/>
                 <w:color w:val="000000"/>
               </w:rPr>
-              <w:t>Selection Sort [ms]</w:t>
+              <w:t>Selection Sort [</w:t>
+            </w:r>
+            <w:proofErr w:type="spellStart"/>
+            <w:r>
+              <w:rPr>
+                <w:rFonts w:ascii="Dax-Regular" w:eastAsia="Times New Roman" w:hAnsi="Dax-Regular" w:cs="Calibri"/>
+                <w:b/>
+                <w:bCs/>
+                <w:noProof w:val="0"/>
+                <w:color w:val="000000"/>
+              </w:rPr>
+              <w:t>ms</w:t>
+            </w:r>
+            <w:proofErr w:type="spellEnd"/>
+            <w:r>
+              <w:rPr>
+                <w:rFonts w:ascii="Dax-Regular" w:eastAsia="Times New Roman" w:hAnsi="Dax-Regular" w:cs="Calibri"/>
+                <w:b/>
+                <w:bCs/>
+                <w:noProof w:val="0"/>
+                <w:color w:val="000000"/>
+              </w:rPr>
+              <w:t>]</w:t>
             </w:r>
           </w:p>
         </w:tc>
@@ -3339,7 +3520,29 @@
                 <w:noProof w:val="0"/>
                 <w:color w:val="000000"/>
               </w:rPr>
-              <w:t>Shell Sort [ms]</w:t>
+              <w:t>Shell Sort [</w:t>
+            </w:r>
+            <w:proofErr w:type="spellStart"/>
+            <w:r>
+              <w:rPr>
+                <w:rFonts w:ascii="Dax-Regular" w:eastAsia="Times New Roman" w:hAnsi="Dax-Regular" w:cs="Calibri"/>
+                <w:b/>
+                <w:bCs/>
+                <w:noProof w:val="0"/>
+                <w:color w:val="000000"/>
+              </w:rPr>
+              <w:t>ms</w:t>
+            </w:r>
+            <w:proofErr w:type="spellEnd"/>
+            <w:r>
+              <w:rPr>
+                <w:rFonts w:ascii="Dax-Regular" w:eastAsia="Times New Roman" w:hAnsi="Dax-Regular" w:cs="Calibri"/>
+                <w:b/>
+                <w:bCs/>
+                <w:noProof w:val="0"/>
+                <w:color w:val="000000"/>
+              </w:rPr>
+              <w:t>]</w:t>
             </w:r>
           </w:p>
         </w:tc>
@@ -3376,7 +3579,29 @@
                 <w:noProof w:val="0"/>
                 <w:color w:val="000000"/>
               </w:rPr>
-              <w:t>Quick Sort [ms]</w:t>
+              <w:t>Quick Sort [</w:t>
+            </w:r>
+            <w:proofErr w:type="spellStart"/>
+            <w:r>
+              <w:rPr>
+                <w:rFonts w:ascii="Dax-Regular" w:eastAsia="Times New Roman" w:hAnsi="Dax-Regular" w:cs="Calibri"/>
+                <w:b/>
+                <w:bCs/>
+                <w:noProof w:val="0"/>
+                <w:color w:val="000000"/>
+              </w:rPr>
+              <w:t>ms</w:t>
+            </w:r>
+            <w:proofErr w:type="spellEnd"/>
+            <w:r>
+              <w:rPr>
+                <w:rFonts w:ascii="Dax-Regular" w:eastAsia="Times New Roman" w:hAnsi="Dax-Regular" w:cs="Calibri"/>
+                <w:b/>
+                <w:bCs/>
+                <w:noProof w:val="0"/>
+                <w:color w:val="000000"/>
+              </w:rPr>
+              <w:t>]</w:t>
             </w:r>
           </w:p>
         </w:tc>
@@ -3413,7 +3638,29 @@
                 <w:noProof w:val="0"/>
                 <w:color w:val="000000"/>
               </w:rPr>
-              <w:t>Merge Sort [ms]</w:t>
+              <w:t>Merge Sort [</w:t>
+            </w:r>
+            <w:proofErr w:type="spellStart"/>
+            <w:r>
+              <w:rPr>
+                <w:rFonts w:ascii="Dax-Regular" w:eastAsia="Times New Roman" w:hAnsi="Dax-Regular" w:cs="Calibri"/>
+                <w:b/>
+                <w:bCs/>
+                <w:noProof w:val="0"/>
+                <w:color w:val="000000"/>
+              </w:rPr>
+              <w:t>ms</w:t>
+            </w:r>
+            <w:proofErr w:type="spellEnd"/>
+            <w:r>
+              <w:rPr>
+                <w:rFonts w:ascii="Dax-Regular" w:eastAsia="Times New Roman" w:hAnsi="Dax-Regular" w:cs="Calibri"/>
+                <w:b/>
+                <w:bCs/>
+                <w:noProof w:val="0"/>
+                <w:color w:val="000000"/>
+              </w:rPr>
+              <w:t>]</w:t>
             </w:r>
           </w:p>
         </w:tc>
@@ -5785,17 +6032,182 @@
         <w:t>. Comparación de tiempos de ejecución para los ordenamientos iterativos en la representación lista enlazada.</w:t>
       </w:r>
     </w:p>
+    <w:p>
+      <w:pPr>
+        <w:rPr>
+          <w:lang w:val="es-419"/>
+        </w:rPr>
+      </w:pPr>
+    </w:p>
+    <w:p>
+      <w:pPr>
+        <w:pStyle w:val="Prrafodelista"/>
+        <w:numPr>
+          <w:ilvl w:val="0"/>
+          <w:numId w:val="10"/>
+        </w:numPr>
+        <w:rPr>
+          <w:lang w:val="es-419"/>
+        </w:rPr>
+      </w:pPr>
+      <w:r>
+        <w:rPr>
+          <w:lang w:val="es-419"/>
+        </w:rPr>
+        <w:t xml:space="preserve">La efectividad del algoritmo fue calculada tomando el promedio </w:t>
+      </w:r>
+      <w:r>
+        <w:rPr>
+          <w:lang w:val="es-419"/>
+        </w:rPr>
+        <w:t>de cada algoritmo al tomar n como igual a 8000 y al comparar dicho resultado temporal con el resultado teórico en el mejor de los casos</w:t>
+      </w:r>
+      <w:r>
+        <w:rPr>
+          <w:lang w:val="es-419"/>
+        </w:rPr>
+        <w:t>. Se presenta un ejemplo a continuación:</w:t>
+      </w:r>
+    </w:p>
+    <w:p>
+      <w:pPr>
+        <w:rPr>
+          <w:lang w:val="es-419"/>
+        </w:rPr>
+      </w:pPr>
+      <w:r>
+        <w:rPr>
+          <w:lang w:val="es-419"/>
+        </w:rPr>
+        <w:t xml:space="preserve">%Efectividad = </w:t>
+      </w:r>
+      <w:r>
+        <w:rPr>
+          <w:lang w:val="es-419"/>
+        </w:rPr>
+        <w:t>(</w:t>
+      </w:r>
+      <w:r>
+        <w:rPr>
+          <w:lang w:val="es-419"/>
+        </w:rPr>
+        <w:t>8000</w:t>
+      </w:r>
+      <w:r>
+        <w:rPr>
+          <w:lang w:val="es-419"/>
+        </w:rPr>
+        <w:t xml:space="preserve"> * 100) / complejidad en el mejor de los casos</w:t>
+      </w:r>
+    </w:p>
+    <w:p>
+      <w:pPr>
+        <w:rPr>
+          <w:rFonts w:ascii="Dax-Regular" w:hAnsi="Dax-Regular"/>
+          <w:noProof w:val="0"/>
+          <w:lang w:val="es-419"/>
+        </w:rPr>
+      </w:pPr>
+      <w:r>
+        <w:rPr>
+          <w:lang w:val="es-419"/>
+        </w:rPr>
+        <w:t>%Efectividad = (</w:t>
+      </w:r>
+      <w:r>
+        <w:rPr>
+          <w:lang w:val="es-419"/>
+        </w:rPr>
+        <w:t xml:space="preserve">Tiempo de ejecución </w:t>
+      </w:r>
+      <w:r>
+        <w:rPr>
+          <w:lang w:val="es-419"/>
+        </w:rPr>
+        <w:t xml:space="preserve">* 100) / </w:t>
+      </w:r>
+      <w:r>
+        <w:rPr>
+          <w:rFonts w:ascii="Dax-Regular" w:hAnsi="Dax-Regular"/>
+          <w:noProof w:val="0"/>
+          <w:lang w:val="es-419"/>
+        </w:rPr>
+        <w:t>(</w:t>
+      </w:r>
+      <w:r>
+        <w:rPr>
+          <w:rFonts w:ascii="Dax-Regular" w:hAnsi="Dax-Regular"/>
+          <w:noProof w:val="0"/>
+          <w:lang w:val="es-419"/>
+        </w:rPr>
+        <w:t>8000</w:t>
+      </w:r>
+      <w:r>
+        <w:rPr>
+          <w:rFonts w:ascii="Dax-Regular" w:hAnsi="Dax-Regular"/>
+          <w:noProof w:val="0"/>
+          <w:lang w:val="es-419"/>
+        </w:rPr>
+        <w:t>*log</w:t>
+      </w:r>
+      <w:r>
+        <w:rPr>
+          <w:rFonts w:ascii="Dax-Regular" w:hAnsi="Dax-Regular"/>
+          <w:noProof w:val="0"/>
+          <w:lang w:val="es-419"/>
+        </w:rPr>
+        <w:t xml:space="preserve"> </w:t>
+      </w:r>
+      <w:r>
+        <w:rPr>
+          <w:rFonts w:ascii="Dax-Regular" w:hAnsi="Dax-Regular"/>
+          <w:noProof w:val="0"/>
+          <w:lang w:val="es-419"/>
+        </w:rPr>
+        <w:t>8000</w:t>
+      </w:r>
+      <w:r>
+        <w:rPr>
+          <w:rFonts w:ascii="Dax-Regular" w:hAnsi="Dax-Regular"/>
+          <w:noProof w:val="0"/>
+          <w:lang w:val="es-419"/>
+        </w:rPr>
+        <w:t>)</w:t>
+      </w:r>
+    </w:p>
+    <w:p>
+      <w:pPr>
+        <w:rPr>
+          <w:lang w:val="es-419"/>
+        </w:rPr>
+      </w:pPr>
+      <w:r>
+        <w:rPr>
+          <w:lang w:val="es-419"/>
+        </w:rPr>
+        <w:t xml:space="preserve">%Efectividad = </w:t>
+      </w:r>
+    </w:p>
+    <w:p>
+      <w:pPr>
+        <w:rPr>
+          <w:lang w:val="es-419"/>
+        </w:rPr>
+      </w:pPr>
+    </w:p>
     <w:tbl>
       <w:tblPr>
         <w:tblStyle w:val="Tablaconcuadrcula2-nfasis3"/>
-        <w:tblW w:w="8790" w:type="dxa"/>
+        <w:tblW w:w="9360" w:type="dxa"/>
         <w:jc w:val="center"/>
         <w:tblLook w:val="04A0" w:firstRow="1" w:lastRow="0" w:firstColumn="1" w:lastColumn="0" w:noHBand="0" w:noVBand="1"/>
       </w:tblPr>
       <w:tblGrid>
-        <w:gridCol w:w="2460"/>
-        <w:gridCol w:w="2910"/>
-        <w:gridCol w:w="3420"/>
+        <w:gridCol w:w="1892"/>
+        <w:gridCol w:w="1418"/>
+        <w:gridCol w:w="1659"/>
+        <w:gridCol w:w="2042"/>
+        <w:gridCol w:w="2349"/>
       </w:tblGrid>
       <w:tr>
         <w:trPr>
@@ -5805,11 +6217,11 @@
         <w:tc>
           <w:tcPr>
             <w:cnfStyle w:val="001000000000" w:firstRow="0" w:lastRow="0" w:firstColumn="1" w:lastColumn="0" w:oddVBand="0" w:evenVBand="0" w:oddHBand="0" w:evenHBand="0" w:firstRowFirstColumn="0" w:firstRowLastColumn="0" w:lastRowFirstColumn="0" w:lastRowLastColumn="0"/>
-            <w:tcW w:w="2460" w:type="dxa"/>
+            <w:tcW w:w="1892" w:type="dxa"/>
           </w:tcPr>
           <w:p>
             <w:pPr>
-              <w:jc w:val="both"/>
+              <w:jc w:val="center"/>
               <w:rPr>
                 <w:rFonts w:ascii="Dax-Regular" w:hAnsi="Dax-Regular"/>
                 <w:noProof w:val="0"/>
@@ -5823,12 +6235,20 @@
                 <w:lang w:val="es-419"/>
               </w:rPr>
               <w:t>Algoritmo</w:t>
+            </w:r>
+            <w:r>
+              <w:rPr>
+                <w:rFonts w:ascii="Dax-Regular" w:hAnsi="Dax-Regular"/>
+                <w:noProof w:val="0"/>
+                <w:lang w:val="es-419"/>
+              </w:rPr>
+              <w:t xml:space="preserve"> </w:t>
             </w:r>
           </w:p>
         </w:tc>
         <w:tc>
           <w:tcPr>
-            <w:tcW w:w="2910" w:type="dxa"/>
+            <w:tcW w:w="1418" w:type="dxa"/>
           </w:tcPr>
           <w:p>
             <w:pPr>
@@ -5846,13 +6266,77 @@
                 <w:noProof w:val="0"/>
                 <w:lang w:val="es-419"/>
               </w:rPr>
-              <w:t>Arreglo (ARRAYLIST)</w:t>
+              <w:t>Complejidad en el peor de los casos</w:t>
             </w:r>
           </w:p>
         </w:tc>
         <w:tc>
           <w:tcPr>
-            <w:tcW w:w="3420" w:type="dxa"/>
+            <w:tcW w:w="1659" w:type="dxa"/>
+          </w:tcPr>
+          <w:p>
+            <w:pPr>
+              <w:jc w:val="center"/>
+              <w:cnfStyle w:val="100000000000" w:firstRow="1" w:lastRow="0" w:firstColumn="0" w:lastColumn="0" w:oddVBand="0" w:evenVBand="0" w:oddHBand="0" w:evenHBand="0" w:firstRowFirstColumn="0" w:firstRowLastColumn="0" w:lastRowFirstColumn="0" w:lastRowLastColumn="0"/>
+              <w:rPr>
+                <w:rFonts w:ascii="Dax-Regular" w:hAnsi="Dax-Regular"/>
+                <w:noProof w:val="0"/>
+                <w:lang w:val="es-419"/>
+              </w:rPr>
+            </w:pPr>
+            <w:r>
+              <w:rPr>
+                <w:rFonts w:ascii="Dax-Regular" w:hAnsi="Dax-Regular"/>
+                <w:noProof w:val="0"/>
+                <w:lang w:val="es-419"/>
+              </w:rPr>
+              <w:t xml:space="preserve">Complejidad en el </w:t>
+            </w:r>
+            <w:r>
+              <w:rPr>
+                <w:rFonts w:ascii="Dax-Regular" w:hAnsi="Dax-Regular"/>
+                <w:noProof w:val="0"/>
+                <w:lang w:val="es-419"/>
+              </w:rPr>
+              <w:t>mejor</w:t>
+            </w:r>
+            <w:r>
+              <w:rPr>
+                <w:rFonts w:ascii="Dax-Regular" w:hAnsi="Dax-Regular"/>
+                <w:noProof w:val="0"/>
+                <w:lang w:val="es-419"/>
+              </w:rPr>
+              <w:t xml:space="preserve"> de los casos</w:t>
+            </w:r>
+          </w:p>
+        </w:tc>
+        <w:tc>
+          <w:tcPr>
+            <w:tcW w:w="2042" w:type="dxa"/>
+          </w:tcPr>
+          <w:p>
+            <w:pPr>
+              <w:jc w:val="center"/>
+              <w:cnfStyle w:val="100000000000" w:firstRow="1" w:lastRow="0" w:firstColumn="0" w:lastColumn="0" w:oddVBand="0" w:evenVBand="0" w:oddHBand="0" w:evenHBand="0" w:firstRowFirstColumn="0" w:firstRowLastColumn="0" w:lastRowFirstColumn="0" w:lastRowLastColumn="0"/>
+              <w:rPr>
+                <w:rFonts w:ascii="Dax-Regular" w:hAnsi="Dax-Regular"/>
+                <w:noProof w:val="0"/>
+                <w:lang w:val="es-419"/>
+              </w:rPr>
+            </w:pPr>
+            <w:r>
+              <w:rPr>
+                <w:rFonts w:ascii="Dax-Regular" w:hAnsi="Dax-Regular"/>
+                <w:noProof w:val="0"/>
+                <w:lang w:val="es-419"/>
+              </w:rPr>
+              <w:t>Arreglo (ARRAYLIST)</w:t>
+            </w:r>
+          </w:p>
+        </w:tc>
+        <w:tc>
+          <w:tcPr>
+            <w:tcW w:w="2349" w:type="dxa"/>
           </w:tcPr>
           <w:p>
             <w:pPr>
@@ -5883,7 +6367,7 @@
         <w:tc>
           <w:tcPr>
             <w:cnfStyle w:val="001000000000" w:firstRow="0" w:lastRow="0" w:firstColumn="1" w:lastColumn="0" w:oddVBand="0" w:evenVBand="0" w:oddHBand="0" w:evenHBand="0" w:firstRowFirstColumn="0" w:firstRowLastColumn="0" w:lastRowFirstColumn="0" w:lastRowLastColumn="0"/>
-            <w:tcW w:w="2460" w:type="dxa"/>
+            <w:tcW w:w="1892" w:type="dxa"/>
           </w:tcPr>
           <w:p>
             <w:pPr>
@@ -5897,6 +6381,7 @@
                 <w:lang w:val="es-419"/>
               </w:rPr>
             </w:pPr>
+            <w:proofErr w:type="spellStart"/>
             <w:r>
               <w:rPr>
                 <w:rFonts w:ascii="Dax-Regular" w:hAnsi="Dax-Regular"/>
@@ -5905,23 +6390,42 @@
               </w:rPr>
               <w:t>Merge</w:t>
             </w:r>
+            <w:proofErr w:type="spellEnd"/>
             <w:r>
               <w:rPr>
                 <w:rFonts w:ascii="Dax-Regular" w:hAnsi="Dax-Regular"/>
                 <w:noProof w:val="0"/>
                 <w:lang w:val="es-419"/>
               </w:rPr>
-              <w:t xml:space="preserve"> sort</w:t>
+              <w:t xml:space="preserve"> </w:t>
+            </w:r>
+            <w:proofErr w:type="spellStart"/>
+            <w:r>
+              <w:rPr>
+                <w:rFonts w:ascii="Dax-Regular" w:hAnsi="Dax-Regular"/>
+                <w:noProof w:val="0"/>
+                <w:lang w:val="es-419"/>
+              </w:rPr>
+              <w:t>sort</w:t>
+            </w:r>
+            <w:proofErr w:type="spellEnd"/>
+            <w:r>
+              <w:rPr>
+                <w:rFonts w:ascii="Dax-Regular" w:hAnsi="Dax-Regular"/>
+                <w:noProof w:val="0"/>
+                <w:lang w:val="es-419"/>
+              </w:rPr>
+              <w:t xml:space="preserve"> </w:t>
             </w:r>
           </w:p>
         </w:tc>
         <w:tc>
           <w:tcPr>
-            <w:tcW w:w="2910" w:type="dxa"/>
+            <w:tcW w:w="1418" w:type="dxa"/>
           </w:tcPr>
           <w:p>
             <w:pPr>
-              <w:jc w:val="both"/>
+              <w:jc w:val="center"/>
               <w:cnfStyle w:val="000000100000" w:firstRow="0" w:lastRow="0" w:firstColumn="0" w:lastColumn="0" w:oddVBand="0" w:evenVBand="0" w:oddHBand="1" w:evenHBand="0" w:firstRowFirstColumn="0" w:firstRowLastColumn="0" w:lastRowFirstColumn="0" w:lastRowLastColumn="0"/>
               <w:rPr>
                 <w:rFonts w:ascii="Dax-Regular" w:hAnsi="Dax-Regular"/>
@@ -5929,15 +6433,41 @@
                 <w:lang w:val="es-419"/>
               </w:rPr>
             </w:pPr>
+            <w:proofErr w:type="gramStart"/>
+            <w:r>
+              <w:rPr>
+                <w:rFonts w:ascii="Dax-Regular" w:hAnsi="Dax-Regular"/>
+                <w:noProof w:val="0"/>
+                <w:lang w:val="es-419"/>
+              </w:rPr>
+              <w:t>O(</w:t>
+            </w:r>
+            <w:proofErr w:type="gramEnd"/>
+            <w:r>
+              <w:rPr>
+                <w:rFonts w:ascii="Dax-Regular" w:hAnsi="Dax-Regular"/>
+                <w:noProof w:val="0"/>
+                <w:lang w:val="es-419"/>
+              </w:rPr>
+              <w:t>n*log</w:t>
+            </w:r>
+            <w:r>
+              <w:rPr>
+                <w:rFonts w:ascii="Dax-Regular" w:hAnsi="Dax-Regular"/>
+                <w:noProof w:val="0"/>
+                <w:lang w:val="es-419"/>
+              </w:rPr>
+              <w:t xml:space="preserve"> n)</w:t>
+            </w:r>
           </w:p>
         </w:tc>
         <w:tc>
           <w:tcPr>
-            <w:tcW w:w="3420" w:type="dxa"/>
+            <w:tcW w:w="1659" w:type="dxa"/>
           </w:tcPr>
           <w:p>
             <w:pPr>
-              <w:jc w:val="both"/>
+              <w:jc w:val="center"/>
               <w:cnfStyle w:val="000000100000" w:firstRow="0" w:lastRow="0" w:firstColumn="0" w:lastColumn="0" w:oddVBand="0" w:evenVBand="0" w:oddHBand="1" w:evenHBand="0" w:firstRowFirstColumn="0" w:firstRowLastColumn="0" w:lastRowFirstColumn="0" w:lastRowLastColumn="0"/>
               <w:rPr>
                 <w:rFonts w:ascii="Dax-Regular" w:hAnsi="Dax-Regular"/>
@@ -5945,6 +6475,111 @@
                 <w:lang w:val="es-419"/>
               </w:rPr>
             </w:pPr>
+            <w:r>
+              <w:rPr>
+                <w:rFonts w:ascii="Dax-Regular" w:hAnsi="Dax-Regular"/>
+                <w:noProof w:val="0"/>
+                <w:lang w:val="es-419"/>
+              </w:rPr>
+              <w:t>Ω</w:t>
+            </w:r>
+            <w:r>
+              <w:rPr>
+                <w:rFonts w:ascii="Dax-Regular" w:hAnsi="Dax-Regular"/>
+                <w:noProof w:val="0"/>
+                <w:lang w:val="es-419"/>
+              </w:rPr>
+              <w:t xml:space="preserve"> </w:t>
+            </w:r>
+            <w:r>
+              <w:rPr>
+                <w:rFonts w:ascii="Dax-Regular" w:hAnsi="Dax-Regular"/>
+                <w:noProof w:val="0"/>
+                <w:lang w:val="es-419"/>
+              </w:rPr>
+              <w:t>(</w:t>
+            </w:r>
+            <w:r>
+              <w:rPr>
+                <w:rFonts w:ascii="Dax-Regular" w:hAnsi="Dax-Regular"/>
+                <w:noProof w:val="0"/>
+                <w:lang w:val="es-419"/>
+              </w:rPr>
+              <w:t>n*log</w:t>
+            </w:r>
+            <w:r>
+              <w:rPr>
+                <w:rFonts w:ascii="Dax-Regular" w:hAnsi="Dax-Regular"/>
+                <w:noProof w:val="0"/>
+                <w:lang w:val="es-419"/>
+              </w:rPr>
+              <w:t xml:space="preserve"> n</w:t>
+            </w:r>
+            <w:r>
+              <w:rPr>
+                <w:rFonts w:ascii="Dax-Regular" w:hAnsi="Dax-Regular"/>
+                <w:noProof w:val="0"/>
+                <w:lang w:val="es-419"/>
+              </w:rPr>
+              <w:t>)</w:t>
+            </w:r>
+          </w:p>
+        </w:tc>
+        <w:tc>
+          <w:tcPr>
+            <w:tcW w:w="2042" w:type="dxa"/>
+          </w:tcPr>
+          <w:p>
+            <w:pPr>
+              <w:jc w:val="center"/>
+              <w:cnfStyle w:val="000000100000" w:firstRow="0" w:lastRow="0" w:firstColumn="0" w:lastColumn="0" w:oddVBand="0" w:evenVBand="0" w:oddHBand="1" w:evenHBand="0" w:firstRowFirstColumn="0" w:firstRowLastColumn="0" w:lastRowFirstColumn="0" w:lastRowLastColumn="0"/>
+              <w:rPr>
+                <w:rFonts w:ascii="Dax-Regular" w:hAnsi="Dax-Regular"/>
+                <w:noProof w:val="0"/>
+                <w:lang w:val="es-419"/>
+              </w:rPr>
+            </w:pPr>
+            <w:r>
+              <w:rPr>
+                <w:rFonts w:ascii="Dax-Regular" w:hAnsi="Dax-Regular"/>
+                <w:noProof w:val="0"/>
+                <w:lang w:val="es-419"/>
+              </w:rPr>
+              <w:t>2</w:t>
+            </w:r>
+            <w:r>
+              <w:rPr>
+                <w:rFonts w:ascii="Dax-Regular" w:hAnsi="Dax-Regular"/>
+                <w:noProof w:val="0"/>
+                <w:lang w:val="es-419"/>
+              </w:rPr>
+              <w:t>04%</w:t>
+            </w:r>
+          </w:p>
+        </w:tc>
+        <w:tc>
+          <w:tcPr>
+            <w:tcW w:w="2349" w:type="dxa"/>
+          </w:tcPr>
+          <w:p>
+            <w:pPr>
+              <w:jc w:val="center"/>
+              <w:cnfStyle w:val="000000100000" w:firstRow="0" w:lastRow="0" w:firstColumn="0" w:lastColumn="0" w:oddVBand="0" w:evenVBand="0" w:oddHBand="1" w:evenHBand="0" w:firstRowFirstColumn="0" w:firstRowLastColumn="0" w:lastRowFirstColumn="0" w:lastRowLastColumn="0"/>
+              <w:rPr>
+                <w:rFonts w:ascii="Dax-Regular" w:hAnsi="Dax-Regular"/>
+                <w:noProof w:val="0"/>
+                <w:u w:val="single"/>
+                <w:lang w:val="es-419"/>
+              </w:rPr>
+            </w:pPr>
+            <w:r>
+              <w:rPr>
+                <w:rFonts w:ascii="Dax-Regular" w:hAnsi="Dax-Regular"/>
+                <w:noProof w:val="0"/>
+                <w:lang w:val="es-419"/>
+              </w:rPr>
+              <w:t>45%</w:t>
+            </w:r>
           </w:p>
         </w:tc>
       </w:tr>
@@ -5955,7 +6590,7 @@
         <w:tc>
           <w:tcPr>
             <w:cnfStyle w:val="001000000000" w:firstRow="0" w:lastRow="0" w:firstColumn="1" w:lastColumn="0" w:oddVBand="0" w:evenVBand="0" w:oddHBand="0" w:evenHBand="0" w:firstRowFirstColumn="0" w:firstRowLastColumn="0" w:lastRowFirstColumn="0" w:lastRowLastColumn="0"/>
-            <w:tcW w:w="2460" w:type="dxa"/>
+            <w:tcW w:w="1892" w:type="dxa"/>
           </w:tcPr>
           <w:p>
             <w:pPr>
@@ -5983,8 +6618,18 @@
                 <w:noProof w:val="0"/>
                 <w:lang w:val="es-419"/>
               </w:rPr>
-              <w:t xml:space="preserve"> sort</w:t>
-            </w:r>
+              <w:t xml:space="preserve"> </w:t>
+            </w:r>
+            <w:proofErr w:type="spellStart"/>
+            <w:r>
+              <w:rPr>
+                <w:rFonts w:ascii="Dax-Regular" w:hAnsi="Dax-Regular"/>
+                <w:noProof w:val="0"/>
+                <w:lang w:val="es-419"/>
+              </w:rPr>
+              <w:t>sort</w:t>
+            </w:r>
+            <w:proofErr w:type="spellEnd"/>
             <w:r>
               <w:rPr>
                 <w:noProof w:val="0"/>
@@ -5996,11 +6641,100 @@
         </w:tc>
         <w:tc>
           <w:tcPr>
-            <w:tcW w:w="2910" w:type="dxa"/>
+            <w:tcW w:w="1418" w:type="dxa"/>
           </w:tcPr>
           <w:p>
             <w:pPr>
-              <w:jc w:val="both"/>
+              <w:jc w:val="center"/>
+              <w:cnfStyle w:val="000000000000" w:firstRow="0" w:lastRow="0" w:firstColumn="0" w:lastColumn="0" w:oddVBand="0" w:evenVBand="0" w:oddHBand="0" w:evenHBand="0" w:firstRowFirstColumn="0" w:firstRowLastColumn="0" w:lastRowFirstColumn="0" w:lastRowLastColumn="0"/>
+              <w:rPr>
+                <w:rFonts w:ascii="Dax-Regular" w:hAnsi="Dax-Regular"/>
+                <w:noProof w:val="0"/>
+                <w:lang w:val="es-419"/>
+              </w:rPr>
+            </w:pPr>
+            <w:r>
+              <w:rPr>
+                <w:rFonts w:ascii="Dax-Regular" w:hAnsi="Dax-Regular"/>
+                <w:noProof w:val="0"/>
+                <w:lang w:val="es-419"/>
+              </w:rPr>
+              <w:t>O(n</w:t>
+            </w:r>
+            <w:r>
+              <w:rPr>
+                <w:rFonts w:ascii="Dax-Regular" w:hAnsi="Dax-Regular"/>
+                <w:noProof w:val="0"/>
+                <w:vertAlign w:val="superscript"/>
+                <w:lang w:val="es-419"/>
+              </w:rPr>
+              <w:t>2</w:t>
+            </w:r>
+            <w:r>
+              <w:rPr>
+                <w:rFonts w:ascii="Dax-Regular" w:hAnsi="Dax-Regular"/>
+                <w:noProof w:val="0"/>
+                <w:lang w:val="es-419"/>
+              </w:rPr>
+              <w:t>)</w:t>
+            </w:r>
+          </w:p>
+        </w:tc>
+        <w:tc>
+          <w:tcPr>
+            <w:tcW w:w="1659" w:type="dxa"/>
+          </w:tcPr>
+          <w:p>
+            <w:pPr>
+              <w:jc w:val="center"/>
+              <w:cnfStyle w:val="000000000000" w:firstRow="0" w:lastRow="0" w:firstColumn="0" w:lastColumn="0" w:oddVBand="0" w:evenVBand="0" w:oddHBand="0" w:evenHBand="0" w:firstRowFirstColumn="0" w:firstRowLastColumn="0" w:lastRowFirstColumn="0" w:lastRowLastColumn="0"/>
+              <w:rPr>
+                <w:rFonts w:ascii="Dax-Regular" w:hAnsi="Dax-Regular"/>
+                <w:noProof w:val="0"/>
+                <w:lang w:val="es-419"/>
+              </w:rPr>
+            </w:pPr>
+            <w:r>
+              <w:rPr>
+                <w:rFonts w:ascii="Dax-Regular" w:hAnsi="Dax-Regular"/>
+                <w:noProof w:val="0"/>
+                <w:lang w:val="es-419"/>
+              </w:rPr>
+              <w:t xml:space="preserve">Ω </w:t>
+            </w:r>
+            <w:r>
+              <w:rPr>
+                <w:rFonts w:ascii="Dax-Regular" w:hAnsi="Dax-Regular"/>
+                <w:noProof w:val="0"/>
+                <w:lang w:val="es-419"/>
+              </w:rPr>
+              <w:t>(</w:t>
+            </w:r>
+            <w:r>
+              <w:rPr>
+                <w:rFonts w:ascii="Dax-Regular" w:hAnsi="Dax-Regular"/>
+                <w:noProof w:val="0"/>
+                <w:lang w:val="es-419"/>
+              </w:rPr>
+              <w:t>n*log</w:t>
+            </w:r>
+            <w:r>
+              <w:rPr>
+                <w:rFonts w:ascii="Dax-Regular" w:hAnsi="Dax-Regular"/>
+                <w:noProof w:val="0"/>
+                <w:lang w:val="es-419"/>
+              </w:rPr>
+              <w:t xml:space="preserve"> n)</w:t>
+            </w:r>
+          </w:p>
+        </w:tc>
+        <w:tc>
+          <w:tcPr>
+            <w:tcW w:w="2042" w:type="dxa"/>
+          </w:tcPr>
+          <w:p>
+            <w:pPr>
+              <w:jc w:val="center"/>
               <w:cnfStyle w:val="000000000000" w:firstRow="0" w:lastRow="0" w:firstColumn="0" w:lastColumn="0" w:oddVBand="0" w:evenVBand="0" w:oddHBand="0" w:evenHBand="0" w:firstRowFirstColumn="0" w:firstRowLastColumn="0" w:lastRowFirstColumn="0" w:lastRowLastColumn="0"/>
               <w:rPr>
                 <w:rFonts w:ascii="Dax-Regular" w:hAnsi="Dax-Regular"/>
@@ -6012,7 +6746,7 @@
         </w:tc>
         <w:tc>
           <w:tcPr>
-            <w:tcW w:w="3420" w:type="dxa"/>
+            <w:tcW w:w="2349" w:type="dxa"/>
           </w:tcPr>
           <w:p>
             <w:pPr>
@@ -6194,6 +6928,7 @@
         <w:rPr>
           <w:noProof/>
         </w:rPr>
+        <w:lastRenderedPageBreak/>
         <w:drawing>
           <wp:anchor distT="0" distB="0" distL="114300" distR="114300" simplePos="0" relativeHeight="251658240" behindDoc="1" locked="0" layoutInCell="1" allowOverlap="1" wp14:anchorId="2F4E9CE5" wp14:editId="282B06C0">
             <wp:simplePos x="0" y="0"/>
@@ -6288,7 +7023,6 @@
           <w:rFonts w:ascii="Dax-Regular" w:hAnsi="Dax-Regular"/>
           <w:lang w:val="es-419"/>
         </w:rPr>
-        <w:lastRenderedPageBreak/>
         <w:t>Comparación de rendimiento LINKED_LIST.</w:t>
       </w:r>
     </w:p>
@@ -6304,6 +7038,7 @@
         <w:rPr>
           <w:noProof/>
         </w:rPr>
+        <w:lastRenderedPageBreak/>
         <w:drawing>
           <wp:anchor distT="0" distB="0" distL="114300" distR="114300" simplePos="0" relativeHeight="251659264" behindDoc="1" locked="0" layoutInCell="1" allowOverlap="1" wp14:anchorId="2F3EECE1" wp14:editId="412DCB66">
             <wp:simplePos x="0" y="0"/>
@@ -6418,7 +7153,39 @@
           <w:rFonts w:ascii="Dax-Regular" w:hAnsi="Dax-Regular"/>
           <w:lang w:val="es-419"/>
         </w:rPr>
-        <w:t>Comparación de rendimiento para Insertion Sort.</w:t>
+        <w:t xml:space="preserve">Comparación de rendimiento para </w:t>
+      </w:r>
+      <w:proofErr w:type="spellStart"/>
+      <w:r>
+        <w:rPr>
+          <w:rFonts w:ascii="Dax-Regular" w:hAnsi="Dax-Regular"/>
+          <w:lang w:val="es-419"/>
+        </w:rPr>
+        <w:t>Insertion</w:t>
+      </w:r>
+      <w:proofErr w:type="spellEnd"/>
+      <w:r>
+        <w:rPr>
+          <w:rFonts w:ascii="Dax-Regular" w:hAnsi="Dax-Regular"/>
+          <w:lang w:val="es-419"/>
+        </w:rPr>
+        <w:t xml:space="preserve"> </w:t>
+      </w:r>
+      <w:proofErr w:type="spellStart"/>
+      <w:r>
+        <w:rPr>
+          <w:rFonts w:ascii="Dax-Regular" w:hAnsi="Dax-Regular"/>
+          <w:lang w:val="es-419"/>
+        </w:rPr>
+        <w:t>Sort</w:t>
+      </w:r>
+      <w:proofErr w:type="spellEnd"/>
+      <w:r>
+        <w:rPr>
+          <w:rFonts w:ascii="Dax-Regular" w:hAnsi="Dax-Regular"/>
+          <w:lang w:val="es-419"/>
+        </w:rPr>
+        <w:t>.</w:t>
       </w:r>
     </w:p>
     <w:p>
@@ -6440,8 +7207,39 @@
           <w:rFonts w:ascii="Dax-Regular" w:hAnsi="Dax-Regular"/>
           <w:lang w:val="es-419"/>
         </w:rPr>
-        <w:lastRenderedPageBreak/>
-        <w:t>Comparación de rendimiento para Selection Sort.</w:t>
+        <w:t xml:space="preserve">Comparación de rendimiento para </w:t>
+      </w:r>
+      <w:proofErr w:type="spellStart"/>
+      <w:r>
+        <w:rPr>
+          <w:rFonts w:ascii="Dax-Regular" w:hAnsi="Dax-Regular"/>
+          <w:lang w:val="es-419"/>
+        </w:rPr>
+        <w:t>Selection</w:t>
+      </w:r>
+      <w:proofErr w:type="spellEnd"/>
+      <w:r>
+        <w:rPr>
+          <w:rFonts w:ascii="Dax-Regular" w:hAnsi="Dax-Regular"/>
+          <w:lang w:val="es-419"/>
+        </w:rPr>
+        <w:t xml:space="preserve"> </w:t>
+      </w:r>
+      <w:proofErr w:type="spellStart"/>
+      <w:r>
+        <w:rPr>
+          <w:rFonts w:ascii="Dax-Regular" w:hAnsi="Dax-Regular"/>
+          <w:lang w:val="es-419"/>
+        </w:rPr>
+        <w:t>Sort</w:t>
+      </w:r>
+      <w:proofErr w:type="spellEnd"/>
+      <w:r>
+        <w:rPr>
+          <w:rFonts w:ascii="Dax-Regular" w:hAnsi="Dax-Regular"/>
+          <w:lang w:val="es-419"/>
+        </w:rPr>
+        <w:t>.</w:t>
       </w:r>
     </w:p>
     <w:p>
@@ -6524,7 +7322,23 @@
           <w:rFonts w:ascii="Dax-Regular" w:hAnsi="Dax-Regular"/>
           <w:lang w:val="es-419"/>
         </w:rPr>
-        <w:t>Comparación de rendimiento para Shell Sort.</w:t>
+        <w:t xml:space="preserve">Comparación de rendimiento para Shell </w:t>
+      </w:r>
+      <w:proofErr w:type="spellStart"/>
+      <w:r>
+        <w:rPr>
+          <w:rFonts w:ascii="Dax-Regular" w:hAnsi="Dax-Regular"/>
+          <w:lang w:val="es-419"/>
+        </w:rPr>
+        <w:t>Sort</w:t>
+      </w:r>
+      <w:proofErr w:type="spellEnd"/>
+      <w:r>
+        <w:rPr>
+          <w:rFonts w:ascii="Dax-Regular" w:hAnsi="Dax-Regular"/>
+          <w:lang w:val="es-419"/>
+        </w:rPr>
+        <w:t>.</w:t>
       </w:r>
     </w:p>
     <w:p>
@@ -6657,8 +7471,23 @@
           <w:rFonts w:ascii="Dax-Regular" w:hAnsi="Dax-Regular"/>
           <w:lang w:val="es-419"/>
         </w:rPr>
-        <w:lastRenderedPageBreak/>
-        <w:t>Comparación de rendimiento para MergeSort.</w:t>
+        <w:t xml:space="preserve">Comparación de rendimiento para </w:t>
+      </w:r>
+      <w:proofErr w:type="spellStart"/>
+      <w:r>
+        <w:rPr>
+          <w:rFonts w:ascii="Dax-Regular" w:hAnsi="Dax-Regular"/>
+          <w:lang w:val="es-419"/>
+        </w:rPr>
+        <w:t>MergeSort</w:t>
+      </w:r>
+      <w:proofErr w:type="spellEnd"/>
+      <w:r>
+        <w:rPr>
+          <w:rFonts w:ascii="Dax-Regular" w:hAnsi="Dax-Regular"/>
+          <w:lang w:val="es-419"/>
+        </w:rPr>
+        <w:t>.</w:t>
       </w:r>
     </w:p>
     <w:p>
@@ -6751,7 +7580,23 @@
           <w:rFonts w:ascii="Dax-Regular" w:hAnsi="Dax-Regular"/>
           <w:lang w:val="es-419"/>
         </w:rPr>
-        <w:t>Comparación de rendimiento para QuickSort.</w:t>
+        <w:t xml:space="preserve">Comparación de rendimiento para </w:t>
+      </w:r>
+      <w:proofErr w:type="spellStart"/>
+      <w:r>
+        <w:rPr>
+          <w:rFonts w:ascii="Dax-Regular" w:hAnsi="Dax-Regular"/>
+          <w:lang w:val="es-419"/>
+        </w:rPr>
+        <w:t>QuickSort</w:t>
+      </w:r>
+      <w:proofErr w:type="spellEnd"/>
+      <w:r>
+        <w:rPr>
+          <w:rFonts w:ascii="Dax-Regular" w:hAnsi="Dax-Regular"/>
+          <w:lang w:val="es-419"/>
+        </w:rPr>
+        <w:t>.</w:t>
       </w:r>
     </w:p>
     <w:p>
@@ -6956,7 +7801,29 @@
                 <w:noProof w:val="0"/>
                 <w:color w:val="000000"/>
               </w:rPr>
-              <w:t>Insertion Sort [ms]</w:t>
+              <w:t>Insertion Sort [</w:t>
+            </w:r>
+            <w:proofErr w:type="spellStart"/>
+            <w:r>
+              <w:rPr>
+                <w:rFonts w:ascii="Dax-Regular" w:eastAsia="Times New Roman" w:hAnsi="Dax-Regular" w:cs="Calibri"/>
+                <w:b/>
+                <w:bCs/>
+                <w:noProof w:val="0"/>
+                <w:color w:val="000000"/>
+              </w:rPr>
+              <w:t>ms</w:t>
+            </w:r>
+            <w:proofErr w:type="spellEnd"/>
+            <w:r>
+              <w:rPr>
+                <w:rFonts w:ascii="Dax-Regular" w:eastAsia="Times New Roman" w:hAnsi="Dax-Regular" w:cs="Calibri"/>
+                <w:b/>
+                <w:bCs/>
+                <w:noProof w:val="0"/>
+                <w:color w:val="000000"/>
+              </w:rPr>
+              <w:t>]</w:t>
             </w:r>
           </w:p>
         </w:tc>
@@ -6993,7 +7860,29 @@
                 <w:noProof w:val="0"/>
                 <w:color w:val="000000"/>
               </w:rPr>
-              <w:t>Selection Sort [ms]</w:t>
+              <w:t>Selection Sort [</w:t>
+            </w:r>
+            <w:proofErr w:type="spellStart"/>
+            <w:r>
+              <w:rPr>
+                <w:rFonts w:ascii="Dax-Regular" w:eastAsia="Times New Roman" w:hAnsi="Dax-Regular" w:cs="Calibri"/>
+                <w:b/>
+                <w:bCs/>
+                <w:noProof w:val="0"/>
+                <w:color w:val="000000"/>
+              </w:rPr>
+              <w:t>ms</w:t>
+            </w:r>
+            <w:proofErr w:type="spellEnd"/>
+            <w:r>
+              <w:rPr>
+                <w:rFonts w:ascii="Dax-Regular" w:eastAsia="Times New Roman" w:hAnsi="Dax-Regular" w:cs="Calibri"/>
+                <w:b/>
+                <w:bCs/>
+                <w:noProof w:val="0"/>
+                <w:color w:val="000000"/>
+              </w:rPr>
+              <w:t>]</w:t>
             </w:r>
           </w:p>
         </w:tc>
@@ -7030,7 +7919,29 @@
                 <w:noProof w:val="0"/>
                 <w:color w:val="000000"/>
               </w:rPr>
-              <w:t>Shell Sort [ms]</w:t>
+              <w:t>Shell Sort [</w:t>
+            </w:r>
+            <w:proofErr w:type="spellStart"/>
+            <w:r>
+              <w:rPr>
+                <w:rFonts w:ascii="Dax-Regular" w:eastAsia="Times New Roman" w:hAnsi="Dax-Regular" w:cs="Calibri"/>
+                <w:b/>
+                <w:bCs/>
+                <w:noProof w:val="0"/>
+                <w:color w:val="000000"/>
+              </w:rPr>
+              <w:t>ms</w:t>
+            </w:r>
+            <w:proofErr w:type="spellEnd"/>
+            <w:r>
+              <w:rPr>
+                <w:rFonts w:ascii="Dax-Regular" w:eastAsia="Times New Roman" w:hAnsi="Dax-Regular" w:cs="Calibri"/>
+                <w:b/>
+                <w:bCs/>
+                <w:noProof w:val="0"/>
+                <w:color w:val="000000"/>
+              </w:rPr>
+              <w:t>]</w:t>
             </w:r>
           </w:p>
         </w:tc>
@@ -7067,7 +7978,29 @@
                 <w:noProof w:val="0"/>
                 <w:color w:val="000000"/>
               </w:rPr>
-              <w:t>Quick Sort [ms]</w:t>
+              <w:t>Quick Sort [</w:t>
+            </w:r>
+            <w:proofErr w:type="spellStart"/>
+            <w:r>
+              <w:rPr>
+                <w:rFonts w:ascii="Dax-Regular" w:eastAsia="Times New Roman" w:hAnsi="Dax-Regular" w:cs="Calibri"/>
+                <w:b/>
+                <w:bCs/>
+                <w:noProof w:val="0"/>
+                <w:color w:val="000000"/>
+              </w:rPr>
+              <w:t>ms</w:t>
+            </w:r>
+            <w:proofErr w:type="spellEnd"/>
+            <w:r>
+              <w:rPr>
+                <w:rFonts w:ascii="Dax-Regular" w:eastAsia="Times New Roman" w:hAnsi="Dax-Regular" w:cs="Calibri"/>
+                <w:b/>
+                <w:bCs/>
+                <w:noProof w:val="0"/>
+                <w:color w:val="000000"/>
+              </w:rPr>
+              <w:t>]</w:t>
             </w:r>
           </w:p>
         </w:tc>
@@ -7104,7 +8037,29 @@
                 <w:noProof w:val="0"/>
                 <w:color w:val="000000"/>
               </w:rPr>
-              <w:t>Merge Sort [ms]</w:t>
+              <w:t>Merge Sort [</w:t>
+            </w:r>
+            <w:proofErr w:type="spellStart"/>
+            <w:r>
+              <w:rPr>
+                <w:rFonts w:ascii="Dax-Regular" w:eastAsia="Times New Roman" w:hAnsi="Dax-Regular" w:cs="Calibri"/>
+                <w:b/>
+                <w:bCs/>
+                <w:noProof w:val="0"/>
+                <w:color w:val="000000"/>
+              </w:rPr>
+              <w:t>ms</w:t>
+            </w:r>
+            <w:proofErr w:type="spellEnd"/>
+            <w:r>
+              <w:rPr>
+                <w:rFonts w:ascii="Dax-Regular" w:eastAsia="Times New Roman" w:hAnsi="Dax-Regular" w:cs="Calibri"/>
+                <w:b/>
+                <w:bCs/>
+                <w:noProof w:val="0"/>
+                <w:color w:val="000000"/>
+              </w:rPr>
+              <w:t>]</w:t>
             </w:r>
           </w:p>
         </w:tc>
@@ -9629,7 +10584,29 @@
                 <w:noProof w:val="0"/>
                 <w:color w:val="000000"/>
               </w:rPr>
-              <w:t>Insertion Sort [ms]</w:t>
+              <w:t>Insertion Sort [</w:t>
+            </w:r>
+            <w:proofErr w:type="spellStart"/>
+            <w:r>
+              <w:rPr>
+                <w:rFonts w:ascii="Dax-Regular" w:eastAsia="Times New Roman" w:hAnsi="Dax-Regular" w:cs="Calibri"/>
+                <w:b/>
+                <w:bCs/>
+                <w:noProof w:val="0"/>
+                <w:color w:val="000000"/>
+              </w:rPr>
+              <w:t>ms</w:t>
+            </w:r>
+            <w:proofErr w:type="spellEnd"/>
+            <w:r>
+              <w:rPr>
+                <w:rFonts w:ascii="Dax-Regular" w:eastAsia="Times New Roman" w:hAnsi="Dax-Regular" w:cs="Calibri"/>
+                <w:b/>
+                <w:bCs/>
+                <w:noProof w:val="0"/>
+                <w:color w:val="000000"/>
+              </w:rPr>
+              <w:t>]</w:t>
             </w:r>
           </w:p>
         </w:tc>
@@ -9666,7 +10643,29 @@
                 <w:noProof w:val="0"/>
                 <w:color w:val="000000"/>
               </w:rPr>
-              <w:t>Selection Sort [ms]</w:t>
+              <w:t>Selection Sort [</w:t>
+            </w:r>
+            <w:proofErr w:type="spellStart"/>
+            <w:r>
+              <w:rPr>
+                <w:rFonts w:ascii="Dax-Regular" w:eastAsia="Times New Roman" w:hAnsi="Dax-Regular" w:cs="Calibri"/>
+                <w:b/>
+                <w:bCs/>
+                <w:noProof w:val="0"/>
+                <w:color w:val="000000"/>
+              </w:rPr>
+              <w:t>ms</w:t>
+            </w:r>
+            <w:proofErr w:type="spellEnd"/>
+            <w:r>
+              <w:rPr>
+                <w:rFonts w:ascii="Dax-Regular" w:eastAsia="Times New Roman" w:hAnsi="Dax-Regular" w:cs="Calibri"/>
+                <w:b/>
+                <w:bCs/>
+                <w:noProof w:val="0"/>
+                <w:color w:val="000000"/>
+              </w:rPr>
+              <w:t>]</w:t>
             </w:r>
           </w:p>
         </w:tc>
@@ -9703,7 +10702,29 @@
                 <w:noProof w:val="0"/>
                 <w:color w:val="000000"/>
               </w:rPr>
-              <w:t>Shell Sort [ms]</w:t>
+              <w:t>Shell Sort [</w:t>
+            </w:r>
+            <w:proofErr w:type="spellStart"/>
+            <w:r>
+              <w:rPr>
+                <w:rFonts w:ascii="Dax-Regular" w:eastAsia="Times New Roman" w:hAnsi="Dax-Regular" w:cs="Calibri"/>
+                <w:b/>
+                <w:bCs/>
+                <w:noProof w:val="0"/>
+                <w:color w:val="000000"/>
+              </w:rPr>
+              <w:t>ms</w:t>
+            </w:r>
+            <w:proofErr w:type="spellEnd"/>
+            <w:r>
+              <w:rPr>
+                <w:rFonts w:ascii="Dax-Regular" w:eastAsia="Times New Roman" w:hAnsi="Dax-Regular" w:cs="Calibri"/>
+                <w:b/>
+                <w:bCs/>
+                <w:noProof w:val="0"/>
+                <w:color w:val="000000"/>
+              </w:rPr>
+              <w:t>]</w:t>
             </w:r>
           </w:p>
         </w:tc>
@@ -9740,7 +10761,29 @@
                 <w:noProof w:val="0"/>
                 <w:color w:val="000000"/>
               </w:rPr>
-              <w:t>Quick Sort [ms]</w:t>
+              <w:t>Quick Sort [</w:t>
+            </w:r>
+            <w:proofErr w:type="spellStart"/>
+            <w:r>
+              <w:rPr>
+                <w:rFonts w:ascii="Dax-Regular" w:eastAsia="Times New Roman" w:hAnsi="Dax-Regular" w:cs="Calibri"/>
+                <w:b/>
+                <w:bCs/>
+                <w:noProof w:val="0"/>
+                <w:color w:val="000000"/>
+              </w:rPr>
+              <w:t>ms</w:t>
+            </w:r>
+            <w:proofErr w:type="spellEnd"/>
+            <w:r>
+              <w:rPr>
+                <w:rFonts w:ascii="Dax-Regular" w:eastAsia="Times New Roman" w:hAnsi="Dax-Regular" w:cs="Calibri"/>
+                <w:b/>
+                <w:bCs/>
+                <w:noProof w:val="0"/>
+                <w:color w:val="000000"/>
+              </w:rPr>
+              <w:t>]</w:t>
             </w:r>
           </w:p>
         </w:tc>
@@ -9777,7 +10820,29 @@
                 <w:noProof w:val="0"/>
                 <w:color w:val="000000"/>
               </w:rPr>
-              <w:t>Merge Sort [ms]</w:t>
+              <w:t>Merge Sort [</w:t>
+            </w:r>
+            <w:proofErr w:type="spellStart"/>
+            <w:r>
+              <w:rPr>
+                <w:rFonts w:ascii="Dax-Regular" w:eastAsia="Times New Roman" w:hAnsi="Dax-Regular" w:cs="Calibri"/>
+                <w:b/>
+                <w:bCs/>
+                <w:noProof w:val="0"/>
+                <w:color w:val="000000"/>
+              </w:rPr>
+              <w:t>ms</w:t>
+            </w:r>
+            <w:proofErr w:type="spellEnd"/>
+            <w:r>
+              <w:rPr>
+                <w:rFonts w:ascii="Dax-Regular" w:eastAsia="Times New Roman" w:hAnsi="Dax-Regular" w:cs="Calibri"/>
+                <w:b/>
+                <w:bCs/>
+                <w:noProof w:val="0"/>
+                <w:color w:val="000000"/>
+              </w:rPr>
+              <w:t>]</w:t>
             </w:r>
           </w:p>
         </w:tc>
@@ -12185,14 +13250,16 @@
     <w:tbl>
       <w:tblPr>
         <w:tblStyle w:val="Tablaconcuadrcula2-nfasis3"/>
-        <w:tblW w:w="8790" w:type="dxa"/>
+        <w:tblW w:w="9360" w:type="dxa"/>
         <w:jc w:val="center"/>
         <w:tblLook w:val="04A0" w:firstRow="1" w:lastRow="0" w:firstColumn="1" w:lastColumn="0" w:noHBand="0" w:noVBand="1"/>
       </w:tblPr>
       <w:tblGrid>
-        <w:gridCol w:w="2460"/>
-        <w:gridCol w:w="2910"/>
-        <w:gridCol w:w="3420"/>
+        <w:gridCol w:w="1776"/>
+        <w:gridCol w:w="1526"/>
+        <w:gridCol w:w="1526"/>
+        <w:gridCol w:w="2105"/>
+        <w:gridCol w:w="2427"/>
       </w:tblGrid>
       <w:tr>
         <w:trPr>
@@ -12202,11 +13269,11 @@
         <w:tc>
           <w:tcPr>
             <w:cnfStyle w:val="001000000000" w:firstRow="0" w:lastRow="0" w:firstColumn="1" w:lastColumn="0" w:oddVBand="0" w:evenVBand="0" w:oddHBand="0" w:evenHBand="0" w:firstRowFirstColumn="0" w:firstRowLastColumn="0" w:lastRowFirstColumn="0" w:lastRowLastColumn="0"/>
-            <w:tcW w:w="2460" w:type="dxa"/>
+            <w:tcW w:w="1776" w:type="dxa"/>
           </w:tcPr>
           <w:p>
             <w:pPr>
-              <w:jc w:val="both"/>
+              <w:jc w:val="center"/>
               <w:rPr>
                 <w:rFonts w:ascii="Dax-Regular" w:hAnsi="Dax-Regular"/>
                 <w:noProof w:val="0"/>
@@ -12225,7 +13292,7 @@
         </w:tc>
         <w:tc>
           <w:tcPr>
-            <w:tcW w:w="2910" w:type="dxa"/>
+            <w:tcW w:w="1526" w:type="dxa"/>
           </w:tcPr>
           <w:p>
             <w:pPr>
@@ -12243,13 +13310,61 @@
                 <w:noProof w:val="0"/>
                 <w:lang w:val="es-419"/>
               </w:rPr>
-              <w:t>Arreglo (ARRAYLIST)</w:t>
+              <w:t xml:space="preserve">Peor de los casos </w:t>
             </w:r>
           </w:p>
         </w:tc>
         <w:tc>
           <w:tcPr>
-            <w:tcW w:w="3420" w:type="dxa"/>
+            <w:tcW w:w="1526" w:type="dxa"/>
+          </w:tcPr>
+          <w:p>
+            <w:pPr>
+              <w:jc w:val="center"/>
+              <w:cnfStyle w:val="100000000000" w:firstRow="1" w:lastRow="0" w:firstColumn="0" w:lastColumn="0" w:oddVBand="0" w:evenVBand="0" w:oddHBand="0" w:evenHBand="0" w:firstRowFirstColumn="0" w:firstRowLastColumn="0" w:lastRowFirstColumn="0" w:lastRowLastColumn="0"/>
+              <w:rPr>
+                <w:rFonts w:ascii="Dax-Regular" w:hAnsi="Dax-Regular"/>
+                <w:noProof w:val="0"/>
+                <w:lang w:val="es-419"/>
+              </w:rPr>
+            </w:pPr>
+            <w:r>
+              <w:rPr>
+                <w:rFonts w:ascii="Dax-Regular" w:hAnsi="Dax-Regular"/>
+                <w:noProof w:val="0"/>
+                <w:lang w:val="es-419"/>
+              </w:rPr>
+              <w:t>Mejor de los casos</w:t>
+            </w:r>
+          </w:p>
+        </w:tc>
+        <w:tc>
+          <w:tcPr>
+            <w:tcW w:w="2105" w:type="dxa"/>
+          </w:tcPr>
+          <w:p>
+            <w:pPr>
+              <w:jc w:val="center"/>
+              <w:cnfStyle w:val="100000000000" w:firstRow="1" w:lastRow="0" w:firstColumn="0" w:lastColumn="0" w:oddVBand="0" w:evenVBand="0" w:oddHBand="0" w:evenHBand="0" w:firstRowFirstColumn="0" w:firstRowLastColumn="0" w:lastRowFirstColumn="0" w:lastRowLastColumn="0"/>
+              <w:rPr>
+                <w:rFonts w:ascii="Dax-Regular" w:hAnsi="Dax-Regular"/>
+                <w:noProof w:val="0"/>
+                <w:lang w:val="es-419"/>
+              </w:rPr>
+            </w:pPr>
+            <w:r>
+              <w:rPr>
+                <w:rFonts w:ascii="Dax-Regular" w:hAnsi="Dax-Regular"/>
+                <w:noProof w:val="0"/>
+                <w:lang w:val="es-419"/>
+              </w:rPr>
+              <w:t>Arreglo (ARRAYLIST)</w:t>
+            </w:r>
+          </w:p>
+        </w:tc>
+        <w:tc>
+          <w:tcPr>
+            <w:tcW w:w="2427" w:type="dxa"/>
           </w:tcPr>
           <w:p>
             <w:pPr>
@@ -12280,20 +13395,21 @@
         <w:tc>
           <w:tcPr>
             <w:cnfStyle w:val="001000000000" w:firstRow="0" w:lastRow="0" w:firstColumn="1" w:lastColumn="0" w:oddVBand="0" w:evenVBand="0" w:oddHBand="0" w:evenHBand="0" w:firstRowFirstColumn="0" w:firstRowLastColumn="0" w:lastRowFirstColumn="0" w:lastRowLastColumn="0"/>
-            <w:tcW w:w="2460" w:type="dxa"/>
+            <w:tcW w:w="1776" w:type="dxa"/>
           </w:tcPr>
           <w:p>
             <w:pPr>
               <w:tabs>
                 <w:tab w:val="right" w:pos="2121"/>
               </w:tabs>
-              <w:jc w:val="both"/>
+              <w:jc w:val="center"/>
               <w:rPr>
                 <w:rFonts w:ascii="Dax-Regular" w:hAnsi="Dax-Regular"/>
                 <w:noProof w:val="0"/>
                 <w:lang w:val="es-419"/>
               </w:rPr>
             </w:pPr>
+            <w:proofErr w:type="spellStart"/>
             <w:r>
               <w:rPr>
                 <w:rFonts w:ascii="Dax-Regular" w:hAnsi="Dax-Regular"/>
@@ -12302,23 +13418,42 @@
               </w:rPr>
               <w:t>Merge</w:t>
             </w:r>
+            <w:proofErr w:type="spellEnd"/>
             <w:r>
               <w:rPr>
                 <w:rFonts w:ascii="Dax-Regular" w:hAnsi="Dax-Regular"/>
                 <w:noProof w:val="0"/>
                 <w:lang w:val="es-419"/>
               </w:rPr>
-              <w:t xml:space="preserve"> sort</w:t>
+              <w:t xml:space="preserve"> </w:t>
+            </w:r>
+            <w:proofErr w:type="spellStart"/>
+            <w:r>
+              <w:rPr>
+                <w:rFonts w:ascii="Dax-Regular" w:hAnsi="Dax-Regular"/>
+                <w:noProof w:val="0"/>
+                <w:lang w:val="es-419"/>
+              </w:rPr>
+              <w:t>sort</w:t>
+            </w:r>
+            <w:proofErr w:type="spellEnd"/>
+            <w:r>
+              <w:rPr>
+                <w:rFonts w:ascii="Dax-Regular" w:hAnsi="Dax-Regular"/>
+                <w:noProof w:val="0"/>
+                <w:lang w:val="es-419"/>
+              </w:rPr>
+              <w:t xml:space="preserve"> </w:t>
             </w:r>
           </w:p>
         </w:tc>
         <w:tc>
           <w:tcPr>
-            <w:tcW w:w="2910" w:type="dxa"/>
+            <w:tcW w:w="1526" w:type="dxa"/>
           </w:tcPr>
           <w:p>
             <w:pPr>
-              <w:jc w:val="both"/>
+              <w:jc w:val="center"/>
               <w:cnfStyle w:val="000000100000" w:firstRow="0" w:lastRow="0" w:firstColumn="0" w:lastColumn="0" w:oddVBand="0" w:evenVBand="0" w:oddHBand="1" w:evenHBand="0" w:firstRowFirstColumn="0" w:firstRowLastColumn="0" w:lastRowFirstColumn="0" w:lastRowLastColumn="0"/>
               <w:rPr>
                 <w:rFonts w:ascii="Dax-Regular" w:hAnsi="Dax-Regular"/>
@@ -12326,15 +13461,41 @@
                 <w:lang w:val="es-419"/>
               </w:rPr>
             </w:pPr>
+            <w:proofErr w:type="gramStart"/>
+            <w:r>
+              <w:rPr>
+                <w:rFonts w:ascii="Dax-Regular" w:hAnsi="Dax-Regular"/>
+                <w:noProof w:val="0"/>
+                <w:lang w:val="es-419"/>
+              </w:rPr>
+              <w:t>O(</w:t>
+            </w:r>
+            <w:proofErr w:type="gramEnd"/>
+            <w:r>
+              <w:rPr>
+                <w:rFonts w:ascii="Dax-Regular" w:hAnsi="Dax-Regular"/>
+                <w:noProof w:val="0"/>
+                <w:lang w:val="es-419"/>
+              </w:rPr>
+              <w:t>n*log n</w:t>
+            </w:r>
+            <w:r>
+              <w:rPr>
+                <w:rFonts w:ascii="Dax-Regular" w:hAnsi="Dax-Regular"/>
+                <w:noProof w:val="0"/>
+                <w:lang w:val="es-419"/>
+              </w:rPr>
+              <w:t>)</w:t>
+            </w:r>
           </w:p>
         </w:tc>
         <w:tc>
           <w:tcPr>
-            <w:tcW w:w="3420" w:type="dxa"/>
+            <w:tcW w:w="1526" w:type="dxa"/>
           </w:tcPr>
           <w:p>
             <w:pPr>
-              <w:jc w:val="both"/>
+              <w:jc w:val="center"/>
               <w:cnfStyle w:val="000000100000" w:firstRow="0" w:lastRow="0" w:firstColumn="0" w:lastColumn="0" w:oddVBand="0" w:evenVBand="0" w:oddHBand="1" w:evenHBand="0" w:firstRowFirstColumn="0" w:firstRowLastColumn="0" w:lastRowFirstColumn="0" w:lastRowLastColumn="0"/>
               <w:rPr>
                 <w:rFonts w:ascii="Dax-Regular" w:hAnsi="Dax-Regular"/>
@@ -12342,6 +13503,86 @@
                 <w:lang w:val="es-419"/>
               </w:rPr>
             </w:pPr>
+            <w:r>
+              <w:rPr>
+                <w:rFonts w:ascii="Dax-Regular" w:hAnsi="Dax-Regular"/>
+                <w:noProof w:val="0"/>
+                <w:lang w:val="es-419"/>
+              </w:rPr>
+              <w:t xml:space="preserve">Ω </w:t>
+            </w:r>
+            <w:r>
+              <w:rPr>
+                <w:rFonts w:ascii="Dax-Regular" w:hAnsi="Dax-Regular"/>
+                <w:noProof w:val="0"/>
+                <w:lang w:val="es-419"/>
+              </w:rPr>
+              <w:t>(</w:t>
+            </w:r>
+            <w:r>
+              <w:rPr>
+                <w:rFonts w:ascii="Dax-Regular" w:hAnsi="Dax-Regular"/>
+                <w:noProof w:val="0"/>
+                <w:lang w:val="es-419"/>
+              </w:rPr>
+              <w:t>n*log</w:t>
+            </w:r>
+            <w:r>
+              <w:rPr>
+                <w:rFonts w:ascii="Dax-Regular" w:hAnsi="Dax-Regular"/>
+                <w:noProof w:val="0"/>
+                <w:lang w:val="es-419"/>
+              </w:rPr>
+              <w:t xml:space="preserve"> n)</w:t>
+            </w:r>
+          </w:p>
+        </w:tc>
+        <w:tc>
+          <w:tcPr>
+            <w:tcW w:w="2105" w:type="dxa"/>
+          </w:tcPr>
+          <w:p>
+            <w:pPr>
+              <w:jc w:val="center"/>
+              <w:cnfStyle w:val="000000100000" w:firstRow="0" w:lastRow="0" w:firstColumn="0" w:lastColumn="0" w:oddVBand="0" w:evenVBand="0" w:oddHBand="1" w:evenHBand="0" w:firstRowFirstColumn="0" w:firstRowLastColumn="0" w:lastRowFirstColumn="0" w:lastRowLastColumn="0"/>
+              <w:rPr>
+                <w:rFonts w:ascii="Dax-Regular" w:hAnsi="Dax-Regular"/>
+                <w:noProof w:val="0"/>
+                <w:lang w:val="es-419"/>
+              </w:rPr>
+            </w:pPr>
+            <w:r>
+              <w:rPr>
+                <w:rFonts w:ascii="Dax-Regular" w:hAnsi="Dax-Regular"/>
+                <w:noProof w:val="0"/>
+                <w:lang w:val="es-419"/>
+              </w:rPr>
+              <w:t>68%</w:t>
+            </w:r>
+          </w:p>
+        </w:tc>
+        <w:tc>
+          <w:tcPr>
+            <w:tcW w:w="2427" w:type="dxa"/>
+          </w:tcPr>
+          <w:p>
+            <w:pPr>
+              <w:jc w:val="center"/>
+              <w:cnfStyle w:val="000000100000" w:firstRow="0" w:lastRow="0" w:firstColumn="0" w:lastColumn="0" w:oddVBand="0" w:evenVBand="0" w:oddHBand="1" w:evenHBand="0" w:firstRowFirstColumn="0" w:firstRowLastColumn="0" w:lastRowFirstColumn="0" w:lastRowLastColumn="0"/>
+              <w:rPr>
+                <w:rFonts w:ascii="Dax-Regular" w:hAnsi="Dax-Regular"/>
+                <w:noProof w:val="0"/>
+                <w:lang w:val="es-419"/>
+              </w:rPr>
+            </w:pPr>
+            <w:r>
+              <w:rPr>
+                <w:rFonts w:ascii="Dax-Regular" w:hAnsi="Dax-Regular"/>
+                <w:noProof w:val="0"/>
+                <w:lang w:val="es-419"/>
+              </w:rPr>
+              <w:t>68%</w:t>
+            </w:r>
           </w:p>
         </w:tc>
       </w:tr>
@@ -12352,14 +13593,14 @@
         <w:tc>
           <w:tcPr>
             <w:cnfStyle w:val="001000000000" w:firstRow="0" w:lastRow="0" w:firstColumn="1" w:lastColumn="0" w:oddVBand="0" w:evenVBand="0" w:oddHBand="0" w:evenHBand="0" w:firstRowFirstColumn="0" w:firstRowLastColumn="0" w:lastRowFirstColumn="0" w:lastRowLastColumn="0"/>
-            <w:tcW w:w="2460" w:type="dxa"/>
+            <w:tcW w:w="1776" w:type="dxa"/>
           </w:tcPr>
           <w:p>
             <w:pPr>
               <w:tabs>
                 <w:tab w:val="right" w:pos="2121"/>
               </w:tabs>
-              <w:jc w:val="both"/>
+              <w:jc w:val="center"/>
               <w:rPr>
                 <w:rFonts w:ascii="Dax-Regular" w:hAnsi="Dax-Regular"/>
                 <w:noProof w:val="0"/>
@@ -12380,24 +13621,27 @@
                 <w:noProof w:val="0"/>
                 <w:lang w:val="es-419"/>
               </w:rPr>
-              <w:t xml:space="preserve"> sort</w:t>
-            </w:r>
-            <w:r>
-              <w:rPr>
+              <w:t xml:space="preserve"> </w:t>
+            </w:r>
+            <w:proofErr w:type="spellStart"/>
+            <w:r>
+              <w:rPr>
+                <w:rFonts w:ascii="Dax-Regular" w:hAnsi="Dax-Regular"/>
                 <w:noProof w:val="0"/>
                 <w:lang w:val="es-419"/>
               </w:rPr>
-              <w:tab/>
-            </w:r>
+              <w:t>sort</w:t>
+            </w:r>
+            <w:proofErr w:type="spellEnd"/>
           </w:p>
         </w:tc>
         <w:tc>
           <w:tcPr>
-            <w:tcW w:w="2910" w:type="dxa"/>
+            <w:tcW w:w="1526" w:type="dxa"/>
           </w:tcPr>
           <w:p>
             <w:pPr>
-              <w:jc w:val="both"/>
+              <w:jc w:val="center"/>
               <w:cnfStyle w:val="000000000000" w:firstRow="0" w:lastRow="0" w:firstColumn="0" w:lastColumn="0" w:oddVBand="0" w:evenVBand="0" w:oddHBand="0" w:evenHBand="0" w:firstRowFirstColumn="0" w:firstRowLastColumn="0" w:lastRowFirstColumn="0" w:lastRowLastColumn="0"/>
               <w:rPr>
                 <w:rFonts w:ascii="Dax-Regular" w:hAnsi="Dax-Regular"/>
@@ -12405,11 +13649,108 @@
                 <w:lang w:val="es-419"/>
               </w:rPr>
             </w:pPr>
+            <w:r>
+              <w:rPr>
+                <w:rFonts w:ascii="Dax-Regular" w:hAnsi="Dax-Regular"/>
+                <w:noProof w:val="0"/>
+                <w:lang w:val="es-419"/>
+              </w:rPr>
+              <w:t>O(n</w:t>
+            </w:r>
+            <w:r>
+              <w:rPr>
+                <w:rFonts w:ascii="Dax-Regular" w:hAnsi="Dax-Regular"/>
+                <w:noProof w:val="0"/>
+                <w:vertAlign w:val="superscript"/>
+                <w:lang w:val="es-419"/>
+              </w:rPr>
+              <w:t>2</w:t>
+            </w:r>
+            <w:r>
+              <w:rPr>
+                <w:rFonts w:ascii="Dax-Regular" w:hAnsi="Dax-Regular"/>
+                <w:noProof w:val="0"/>
+                <w:lang w:val="es-419"/>
+              </w:rPr>
+              <w:t>)</w:t>
+            </w:r>
           </w:p>
         </w:tc>
         <w:tc>
           <w:tcPr>
-            <w:tcW w:w="3420" w:type="dxa"/>
+            <w:tcW w:w="1526" w:type="dxa"/>
+          </w:tcPr>
+          <w:p>
+            <w:pPr>
+              <w:jc w:val="center"/>
+              <w:cnfStyle w:val="000000000000" w:firstRow="0" w:lastRow="0" w:firstColumn="0" w:lastColumn="0" w:oddVBand="0" w:evenVBand="0" w:oddHBand="0" w:evenHBand="0" w:firstRowFirstColumn="0" w:firstRowLastColumn="0" w:lastRowFirstColumn="0" w:lastRowLastColumn="0"/>
+              <w:rPr>
+                <w:rFonts w:ascii="Dax-Regular" w:hAnsi="Dax-Regular"/>
+                <w:noProof w:val="0"/>
+                <w:lang w:val="es-419"/>
+              </w:rPr>
+            </w:pPr>
+            <w:r>
+              <w:rPr>
+                <w:rFonts w:ascii="Dax-Regular" w:hAnsi="Dax-Regular"/>
+                <w:noProof w:val="0"/>
+                <w:lang w:val="es-419"/>
+              </w:rPr>
+              <w:t xml:space="preserve">Ω </w:t>
+            </w:r>
+            <w:r>
+              <w:rPr>
+                <w:rFonts w:ascii="Dax-Regular" w:hAnsi="Dax-Regular"/>
+                <w:noProof w:val="0"/>
+                <w:lang w:val="es-419"/>
+              </w:rPr>
+              <w:t>(</w:t>
+            </w:r>
+            <w:r>
+              <w:rPr>
+                <w:rFonts w:ascii="Dax-Regular" w:hAnsi="Dax-Regular"/>
+                <w:noProof w:val="0"/>
+                <w:lang w:val="es-419"/>
+              </w:rPr>
+              <w:t>n*log</w:t>
+            </w:r>
+            <w:r>
+              <w:rPr>
+                <w:rFonts w:ascii="Dax-Regular" w:hAnsi="Dax-Regular"/>
+                <w:noProof w:val="0"/>
+                <w:lang w:val="es-419"/>
+              </w:rPr>
+              <w:t xml:space="preserve"> n)</w:t>
+            </w:r>
+          </w:p>
+        </w:tc>
+        <w:tc>
+          <w:tcPr>
+            <w:tcW w:w="2105" w:type="dxa"/>
+          </w:tcPr>
+          <w:p>
+            <w:pPr>
+              <w:jc w:val="center"/>
+              <w:cnfStyle w:val="000000000000" w:firstRow="0" w:lastRow="0" w:firstColumn="0" w:lastColumn="0" w:oddVBand="0" w:evenVBand="0" w:oddHBand="0" w:evenHBand="0" w:firstRowFirstColumn="0" w:firstRowLastColumn="0" w:lastRowFirstColumn="0" w:lastRowLastColumn="0"/>
+              <w:rPr>
+                <w:rFonts w:ascii="Dax-Regular" w:hAnsi="Dax-Regular"/>
+                <w:noProof w:val="0"/>
+                <w:lang w:val="es-419"/>
+              </w:rPr>
+            </w:pPr>
+            <w:r>
+              <w:rPr>
+                <w:rFonts w:ascii="Dax-Regular" w:hAnsi="Dax-Regular"/>
+                <w:noProof w:val="0"/>
+                <w:lang w:val="es-419"/>
+              </w:rPr>
+              <w:t>99%</w:t>
+            </w:r>
+          </w:p>
+        </w:tc>
+        <w:tc>
+          <w:tcPr>
+            <w:tcW w:w="2427" w:type="dxa"/>
           </w:tcPr>
           <w:p>
             <w:pPr>
@@ -12629,7 +13970,6 @@
           <w:rFonts w:ascii="Dax-Regular" w:hAnsi="Dax-Regular"/>
           <w:lang w:val="es-419"/>
         </w:rPr>
-        <w:lastRenderedPageBreak/>
         <w:t>Comparación de rendimiento ARRAYLIST.</w:t>
       </w:r>
     </w:p>
@@ -12847,7 +14187,39 @@
           <w:rFonts w:ascii="Dax-Regular" w:hAnsi="Dax-Regular"/>
           <w:lang w:val="es-419"/>
         </w:rPr>
-        <w:t>Comparación de rendimiento para Insertion Sort.</w:t>
+        <w:t xml:space="preserve">Comparación de rendimiento para </w:t>
+      </w:r>
+      <w:proofErr w:type="spellStart"/>
+      <w:r>
+        <w:rPr>
+          <w:rFonts w:ascii="Dax-Regular" w:hAnsi="Dax-Regular"/>
+          <w:lang w:val="es-419"/>
+        </w:rPr>
+        <w:t>Insertion</w:t>
+      </w:r>
+      <w:proofErr w:type="spellEnd"/>
+      <w:r>
+        <w:rPr>
+          <w:rFonts w:ascii="Dax-Regular" w:hAnsi="Dax-Regular"/>
+          <w:lang w:val="es-419"/>
+        </w:rPr>
+        <w:t xml:space="preserve"> </w:t>
+      </w:r>
+      <w:proofErr w:type="spellStart"/>
+      <w:r>
+        <w:rPr>
+          <w:rFonts w:ascii="Dax-Regular" w:hAnsi="Dax-Regular"/>
+          <w:lang w:val="es-419"/>
+        </w:rPr>
+        <w:t>Sort</w:t>
+      </w:r>
+      <w:proofErr w:type="spellEnd"/>
+      <w:r>
+        <w:rPr>
+          <w:rFonts w:ascii="Dax-Regular" w:hAnsi="Dax-Regular"/>
+          <w:lang w:val="es-419"/>
+        </w:rPr>
+        <w:t>.</w:t>
       </w:r>
     </w:p>
     <w:p>
@@ -12888,7 +14260,39 @@
           <w:rFonts w:ascii="Dax-Regular" w:hAnsi="Dax-Regular"/>
           <w:lang w:val="es-419"/>
         </w:rPr>
-        <w:t>Comparación de rendimiento para Selection Sort.</w:t>
+        <w:t xml:space="preserve">Comparación de rendimiento para </w:t>
+      </w:r>
+      <w:proofErr w:type="spellStart"/>
+      <w:r>
+        <w:rPr>
+          <w:rFonts w:ascii="Dax-Regular" w:hAnsi="Dax-Regular"/>
+          <w:lang w:val="es-419"/>
+        </w:rPr>
+        <w:t>Selection</w:t>
+      </w:r>
+      <w:proofErr w:type="spellEnd"/>
+      <w:r>
+        <w:rPr>
+          <w:rFonts w:ascii="Dax-Regular" w:hAnsi="Dax-Regular"/>
+          <w:lang w:val="es-419"/>
+        </w:rPr>
+        <w:t xml:space="preserve"> </w:t>
+      </w:r>
+      <w:proofErr w:type="spellStart"/>
+      <w:r>
+        <w:rPr>
+          <w:rFonts w:ascii="Dax-Regular" w:hAnsi="Dax-Regular"/>
+          <w:lang w:val="es-419"/>
+        </w:rPr>
+        <w:t>Sort</w:t>
+      </w:r>
+      <w:proofErr w:type="spellEnd"/>
+      <w:r>
+        <w:rPr>
+          <w:rFonts w:ascii="Dax-Regular" w:hAnsi="Dax-Regular"/>
+          <w:lang w:val="es-419"/>
+        </w:rPr>
+        <w:t>.</w:t>
       </w:r>
     </w:p>
     <w:p>
@@ -12962,7 +14366,23 @@
           <w:lang w:val="es-419"/>
         </w:rPr>
         <w:lastRenderedPageBreak/>
-        <w:t>Comparación de rendimiento para Shell Sort.</w:t>
+        <w:t xml:space="preserve">Comparación de rendimiento para Shell </w:t>
+      </w:r>
+      <w:proofErr w:type="spellStart"/>
+      <w:r>
+        <w:rPr>
+          <w:rFonts w:ascii="Dax-Regular" w:hAnsi="Dax-Regular"/>
+          <w:lang w:val="es-419"/>
+        </w:rPr>
+        <w:t>Sort</w:t>
+      </w:r>
+      <w:proofErr w:type="spellEnd"/>
+      <w:r>
+        <w:rPr>
+          <w:rFonts w:ascii="Dax-Regular" w:hAnsi="Dax-Regular"/>
+          <w:lang w:val="es-419"/>
+        </w:rPr>
+        <w:t>.</w:t>
       </w:r>
     </w:p>
     <w:p>
@@ -13025,7 +14445,23 @@
           <w:rFonts w:ascii="Dax-Regular" w:hAnsi="Dax-Regular"/>
           <w:lang w:val="es-419"/>
         </w:rPr>
-        <w:t>Comparación de rendimiento para MergeSort.</w:t>
+        <w:t xml:space="preserve">Comparación de rendimiento para </w:t>
+      </w:r>
+      <w:proofErr w:type="spellStart"/>
+      <w:r>
+        <w:rPr>
+          <w:rFonts w:ascii="Dax-Regular" w:hAnsi="Dax-Regular"/>
+          <w:lang w:val="es-419"/>
+        </w:rPr>
+        <w:t>MergeSort</w:t>
+      </w:r>
+      <w:proofErr w:type="spellEnd"/>
+      <w:r>
+        <w:rPr>
+          <w:rFonts w:ascii="Dax-Regular" w:hAnsi="Dax-Regular"/>
+          <w:lang w:val="es-419"/>
+        </w:rPr>
+        <w:t>.</w:t>
       </w:r>
     </w:p>
     <w:p>
@@ -13129,7 +14565,23 @@
           <w:lang w:val="es-419"/>
         </w:rPr>
         <w:lastRenderedPageBreak/>
-        <w:t>Comparación de rendimiento para QuickSort.</w:t>
+        <w:t xml:space="preserve">Comparación de rendimiento para </w:t>
+      </w:r>
+      <w:proofErr w:type="spellStart"/>
+      <w:r>
+        <w:rPr>
+          <w:rFonts w:ascii="Dax-Regular" w:hAnsi="Dax-Regular"/>
+          <w:lang w:val="es-419"/>
+        </w:rPr>
+        <w:t>QuickSort</w:t>
+      </w:r>
+      <w:proofErr w:type="spellEnd"/>
+      <w:r>
+        <w:rPr>
+          <w:rFonts w:ascii="Dax-Regular" w:hAnsi="Dax-Regular"/>
+          <w:lang w:val="es-419"/>
+        </w:rPr>
+        <w:t>.</w:t>
       </w:r>
     </w:p>
     <w:p>
@@ -13475,14 +14927,7 @@
           <w:rFonts w:ascii="Dax-Regular" w:hAnsi="Dax-Regular"/>
           <w:lang w:val="es-419"/>
         </w:rPr>
-        <w:t xml:space="preserve">Sí, aunque ambas máquinas cuentan con especificaciones técnicas muy similares, la máquina 2 realizó la mayoría de los procesamientos de forma mucho más efectiva que la máquina 1. </w:t>
-      </w:r>
-      <w:r>
-        <w:rPr>
-          <w:rFonts w:ascii="Dax-Regular" w:hAnsi="Dax-Regular"/>
-          <w:lang w:val="es-419"/>
-        </w:rPr>
-        <w:t xml:space="preserve">En este caso, ninguna máquina sufrió errores al momento de procesar los datos, sin embargo, es posible observar en las tablas de datos que la máquina número 2 realizó la mayoría de los procedimientos en la mitad del tiempo que la máquina 1. </w:t>
+        <w:t xml:space="preserve">Sí, aunque ambas máquinas cuentan con especificaciones técnicas muy similares, la máquina 2 realizó la mayoría de los procesamientos de forma mucho más efectiva que la máquina 1. En este caso, ninguna máquina sufrió errores al momento de procesar los datos, sin embargo, es posible observar en las tablas de datos que la máquina número 2 realizó la mayoría de los procedimientos en la mitad del tiempo que la máquina 1. </w:t>
       </w:r>
       <w:r>
         <w:rPr>
@@ -13566,49 +15011,55 @@
           <w:rFonts w:ascii="Dax-Regular" w:hAnsi="Dax-Regular"/>
           <w:lang w:val="es-419"/>
         </w:rPr>
-        <w:t xml:space="preserve">Las diferencias se deben principalmente a la forma en la que cada máquina tiene organizada y dividida su </w:t>
+        <w:t xml:space="preserve">Las diferencias se deben principalmente a la forma en la que cada máquina tiene organizada y dividida su memoria RAM. La máquina 1 cuenta con un solo </w:t>
       </w:r>
+      <w:proofErr w:type="spellStart"/>
       <w:r>
         <w:rPr>
           <w:rFonts w:ascii="Dax-Regular" w:hAnsi="Dax-Regular"/>
           <w:lang w:val="es-419"/>
         </w:rPr>
-        <w:t>memoria</w:t>
+        <w:t>stick</w:t>
       </w:r>
+      <w:proofErr w:type="spellEnd"/>
       <w:r>
         <w:rPr>
           <w:rFonts w:ascii="Dax-Regular" w:hAnsi="Dax-Regular"/>
           <w:lang w:val="es-419"/>
         </w:rPr>
-        <w:t xml:space="preserve"> RAM. La máquina 1 cuenta con un solo stick de </w:t>
+        <w:t xml:space="preserve"> de memoria RAM de 16GB, por lo que este puede verse afectado por una mayor cola de procesamiento, mientras que la máquina 2 cuenta con 2 </w:t>
       </w:r>
+      <w:proofErr w:type="spellStart"/>
       <w:r>
         <w:rPr>
           <w:rFonts w:ascii="Dax-Regular" w:hAnsi="Dax-Regular"/>
           <w:lang w:val="es-419"/>
         </w:rPr>
-        <w:t>memoria</w:t>
+        <w:t>sticks</w:t>
       </w:r>
+      <w:proofErr w:type="spellEnd"/>
       <w:r>
         <w:rPr>
           <w:rFonts w:ascii="Dax-Regular" w:hAnsi="Dax-Regular"/>
           <w:lang w:val="es-419"/>
         </w:rPr>
-        <w:t xml:space="preserve"> RAM de 16GB, por lo que este puede verse afectado por una mayor cola de procesamiento, mientras que la máquina 2 cuenta con 2 sticks de 8GB de RAM cada uno, </w:t>
+        <w:t xml:space="preserve"> de 8GB de RAM cada uno, permitiéndole guardar más información temporal al mismo tiempo. No obstante, estos </w:t>
       </w:r>
+      <w:proofErr w:type="spellStart"/>
       <w:r>
         <w:rPr>
           <w:rFonts w:ascii="Dax-Regular" w:hAnsi="Dax-Regular"/>
           <w:lang w:val="es-419"/>
         </w:rPr>
-        <w:t>permitiéndole</w:t>
+        <w:t>sticks</w:t>
       </w:r>
+      <w:proofErr w:type="spellEnd"/>
       <w:r>
         <w:rPr>
           <w:rFonts w:ascii="Dax-Regular" w:hAnsi="Dax-Regular"/>
           <w:lang w:val="es-419"/>
         </w:rPr>
-        <w:t xml:space="preserve"> guardar más información temporal al mismo tiempo. No obstante, estos sticks pueden llenarse más rápido lo que explicaría la aparición de pantallas de error. </w:t>
+        <w:t xml:space="preserve"> pueden llenarse más rápido lo que explicaría la aparición de pantallas de error. </w:t>
       </w:r>
       <w:r>
         <w:rPr>
@@ -13622,7 +15073,23 @@
           <w:rFonts w:ascii="Dax-Regular" w:hAnsi="Dax-Regular"/>
           <w:lang w:val="es-419"/>
         </w:rPr>
-        <w:t xml:space="preserve"> es que la máquina 2 utiliza un SSD, mientras que la máquina 1 tiene a VSCode instalado en un HDD. </w:t>
+        <w:t xml:space="preserve"> es que la máquina 2 utiliza un SSD, mientras que la máquina 1 tiene a </w:t>
+      </w:r>
+      <w:proofErr w:type="spellStart"/>
+      <w:r>
+        <w:rPr>
+          <w:rFonts w:ascii="Dax-Regular" w:hAnsi="Dax-Regular"/>
+          <w:lang w:val="es-419"/>
+        </w:rPr>
+        <w:t>VSCode</w:t>
+      </w:r>
+      <w:proofErr w:type="spellEnd"/>
+      <w:r>
+        <w:rPr>
+          <w:rFonts w:ascii="Dax-Regular" w:hAnsi="Dax-Regular"/>
+          <w:lang w:val="es-419"/>
+        </w:rPr>
+        <w:t xml:space="preserve"> instalado en un HDD. </w:t>
       </w:r>
     </w:p>
     <w:p>
@@ -13755,6 +15222,7 @@
           <w:lang w:val="es-419"/>
         </w:rPr>
       </w:pPr>
+      <w:proofErr w:type="spellStart"/>
       <w:r>
         <w:rPr>
           <w:rFonts w:ascii="Dax-Regular" w:hAnsi="Dax-Regular"/>
@@ -13762,8 +15230,29 @@
           <w:bCs/>
           <w:lang w:val="es-419"/>
         </w:rPr>
-        <w:t>Merge Sort</w:t>
+        <w:t>Merge</w:t>
       </w:r>
+      <w:proofErr w:type="spellEnd"/>
+      <w:r>
+        <w:rPr>
+          <w:rFonts w:ascii="Dax-Regular" w:hAnsi="Dax-Regular"/>
+          <w:b/>
+          <w:bCs/>
+          <w:lang w:val="es-419"/>
+        </w:rPr>
+        <w:t xml:space="preserve"> </w:t>
+      </w:r>
+      <w:proofErr w:type="spellStart"/>
+      <w:r>
+        <w:rPr>
+          <w:rFonts w:ascii="Dax-Regular" w:hAnsi="Dax-Regular"/>
+          <w:b/>
+          <w:bCs/>
+          <w:lang w:val="es-419"/>
+        </w:rPr>
+        <w:t>Sort</w:t>
+      </w:r>
+      <w:proofErr w:type="spellEnd"/>
     </w:p>
     <w:p>
       <w:pPr>
@@ -13786,8 +15275,17 @@
           <w:rFonts w:ascii="Dax-Regular" w:hAnsi="Dax-Regular"/>
           <w:lang w:val="es-419"/>
         </w:rPr>
-        <w:t>Quick Sort</w:t>
+        <w:t xml:space="preserve">Quick </w:t>
       </w:r>
+      <w:proofErr w:type="spellStart"/>
+      <w:r>
+        <w:rPr>
+          <w:rFonts w:ascii="Dax-Regular" w:hAnsi="Dax-Regular"/>
+          <w:lang w:val="es-419"/>
+        </w:rPr>
+        <w:t>Sort</w:t>
+      </w:r>
+      <w:proofErr w:type="spellEnd"/>
     </w:p>
     <w:p>
       <w:pPr>
@@ -13810,8 +15308,17 @@
           <w:rFonts w:ascii="Dax-Regular" w:hAnsi="Dax-Regular"/>
           <w:lang w:val="es-419"/>
         </w:rPr>
-        <w:t>Shell Sort</w:t>
+        <w:t xml:space="preserve">Shell </w:t>
       </w:r>
+      <w:proofErr w:type="spellStart"/>
+      <w:r>
+        <w:rPr>
+          <w:rFonts w:ascii="Dax-Regular" w:hAnsi="Dax-Regular"/>
+          <w:lang w:val="es-419"/>
+        </w:rPr>
+        <w:t>Sort</w:t>
+      </w:r>
+      <w:proofErr w:type="spellEnd"/>
     </w:p>
     <w:p>
       <w:pPr>
@@ -13829,13 +15336,31 @@
           <w:lang w:val="es-419"/>
         </w:rPr>
       </w:pPr>
+      <w:proofErr w:type="spellStart"/>
       <w:r>
         <w:rPr>
           <w:rFonts w:ascii="Dax-Regular" w:hAnsi="Dax-Regular"/>
           <w:lang w:val="es-419"/>
         </w:rPr>
-        <w:t>Insertion Sort</w:t>
+        <w:t>Insertion</w:t>
       </w:r>
+      <w:proofErr w:type="spellEnd"/>
+      <w:r>
+        <w:rPr>
+          <w:rFonts w:ascii="Dax-Regular" w:hAnsi="Dax-Regular"/>
+          <w:lang w:val="es-419"/>
+        </w:rPr>
+        <w:t xml:space="preserve"> </w:t>
+      </w:r>
+      <w:proofErr w:type="spellStart"/>
+      <w:r>
+        <w:rPr>
+          <w:rFonts w:ascii="Dax-Regular" w:hAnsi="Dax-Regular"/>
+          <w:lang w:val="es-419"/>
+        </w:rPr>
+        <w:t>Sort</w:t>
+      </w:r>
+      <w:proofErr w:type="spellEnd"/>
     </w:p>
     <w:p>
       <w:pPr>
@@ -13853,13 +15378,31 @@
           <w:lang w:val="es-419"/>
         </w:rPr>
       </w:pPr>
+      <w:proofErr w:type="spellStart"/>
       <w:r>
         <w:rPr>
           <w:rFonts w:ascii="Dax-Regular" w:hAnsi="Dax-Regular"/>
           <w:lang w:val="es-419"/>
         </w:rPr>
-        <w:t>Selection Sort</w:t>
+        <w:t>Selection</w:t>
       </w:r>
+      <w:proofErr w:type="spellEnd"/>
+      <w:r>
+        <w:rPr>
+          <w:rFonts w:ascii="Dax-Regular" w:hAnsi="Dax-Regular"/>
+          <w:lang w:val="es-419"/>
+        </w:rPr>
+        <w:t xml:space="preserve"> </w:t>
+      </w:r>
+      <w:proofErr w:type="spellStart"/>
+      <w:r>
+        <w:rPr>
+          <w:rFonts w:ascii="Dax-Regular" w:hAnsi="Dax-Regular"/>
+          <w:lang w:val="es-419"/>
+        </w:rPr>
+        <w:t>Sort</w:t>
+      </w:r>
+      <w:proofErr w:type="spellEnd"/>
     </w:p>
     <w:p>
       <w:pPr>
@@ -14186,6 +15729,118 @@
     </w:lvl>
   </w:abstractNum>
   <w:abstractNum w:abstractNumId="3" w15:restartNumberingAfterBreak="0">
+    <w:nsid w:val="33EC3368"/>
+    <w:multiLevelType w:val="hybridMultilevel"/>
+    <w:tmpl w:val="12C6B8C2"/>
+    <w:lvl w:ilvl="0" w:tplc="09AEA68E">
+      <w:numFmt w:val="bullet"/>
+      <w:lvlText w:val="-"/>
+      <w:lvlJc w:val="left"/>
+      <w:pPr>
+        <w:ind w:left="720" w:hanging="360"/>
+      </w:pPr>
+      <w:rPr>
+        <w:rFonts w:ascii="Calibri" w:eastAsiaTheme="minorEastAsia" w:hAnsi="Calibri" w:cs="Calibri" w:hint="default"/>
+      </w:rPr>
+    </w:lvl>
+    <w:lvl w:ilvl="1" w:tplc="240A0003" w:tentative="1">
+      <w:start w:val="1"/>
+      <w:numFmt w:val="bullet"/>
+      <w:lvlText w:val="o"/>
+      <w:lvlJc w:val="left"/>
+      <w:pPr>
+        <w:ind w:left="1440" w:hanging="360"/>
+      </w:pPr>
+      <w:rPr>
+        <w:rFonts w:ascii="Courier New" w:hAnsi="Courier New" w:cs="Courier New" w:hint="default"/>
+      </w:rPr>
+    </w:lvl>
+    <w:lvl w:ilvl="2" w:tplc="240A0005" w:tentative="1">
+      <w:start w:val="1"/>
+      <w:numFmt w:val="bullet"/>
+      <w:lvlText w:val=""/>
+      <w:lvlJc w:val="left"/>
+      <w:pPr>
+        <w:ind w:left="2160" w:hanging="360"/>
+      </w:pPr>
+      <w:rPr>
+        <w:rFonts w:ascii="Wingdings" w:hAnsi="Wingdings" w:hint="default"/>
+      </w:rPr>
+    </w:lvl>
+    <w:lvl w:ilvl="3" w:tplc="240A0001" w:tentative="1">
+      <w:start w:val="1"/>
+      <w:numFmt w:val="bullet"/>
+      <w:lvlText w:val=""/>
+      <w:lvlJc w:val="left"/>
+      <w:pPr>
+        <w:ind w:left="2880" w:hanging="360"/>
+      </w:pPr>
+      <w:rPr>
+        <w:rFonts w:ascii="Symbol" w:hAnsi="Symbol" w:hint="default"/>
+      </w:rPr>
+    </w:lvl>
+    <w:lvl w:ilvl="4" w:tplc="240A0003" w:tentative="1">
+      <w:start w:val="1"/>
+      <w:numFmt w:val="bullet"/>
+      <w:lvlText w:val="o"/>
+      <w:lvlJc w:val="left"/>
+      <w:pPr>
+        <w:ind w:left="3600" w:hanging="360"/>
+      </w:pPr>
+      <w:rPr>
+        <w:rFonts w:ascii="Courier New" w:hAnsi="Courier New" w:cs="Courier New" w:hint="default"/>
+      </w:rPr>
+    </w:lvl>
+    <w:lvl w:ilvl="5" w:tplc="240A0005" w:tentative="1">
+      <w:start w:val="1"/>
+      <w:numFmt w:val="bullet"/>
+      <w:lvlText w:val=""/>
+      <w:lvlJc w:val="left"/>
+      <w:pPr>
+        <w:ind w:left="4320" w:hanging="360"/>
+      </w:pPr>
+      <w:rPr>
+        <w:rFonts w:ascii="Wingdings" w:hAnsi="Wingdings" w:hint="default"/>
+      </w:rPr>
+    </w:lvl>
+    <w:lvl w:ilvl="6" w:tplc="240A0001" w:tentative="1">
+      <w:start w:val="1"/>
+      <w:numFmt w:val="bullet"/>
+      <w:lvlText w:val=""/>
+      <w:lvlJc w:val="left"/>
+      <w:pPr>
+        <w:ind w:left="5040" w:hanging="360"/>
+      </w:pPr>
+      <w:rPr>
+        <w:rFonts w:ascii="Symbol" w:hAnsi="Symbol" w:hint="default"/>
+      </w:rPr>
+    </w:lvl>
+    <w:lvl w:ilvl="7" w:tplc="240A0003" w:tentative="1">
+      <w:start w:val="1"/>
+      <w:numFmt w:val="bullet"/>
+      <w:lvlText w:val="o"/>
+      <w:lvlJc w:val="left"/>
+      <w:pPr>
+        <w:ind w:left="5760" w:hanging="360"/>
+      </w:pPr>
+      <w:rPr>
+        <w:rFonts w:ascii="Courier New" w:hAnsi="Courier New" w:cs="Courier New" w:hint="default"/>
+      </w:rPr>
+    </w:lvl>
+    <w:lvl w:ilvl="8" w:tplc="240A0005" w:tentative="1">
+      <w:start w:val="1"/>
+      <w:numFmt w:val="bullet"/>
+      <w:lvlText w:val=""/>
+      <w:lvlJc w:val="left"/>
+      <w:pPr>
+        <w:ind w:left="6480" w:hanging="360"/>
+      </w:pPr>
+      <w:rPr>
+        <w:rFonts w:ascii="Wingdings" w:hAnsi="Wingdings" w:hint="default"/>
+      </w:rPr>
+    </w:lvl>
+  </w:abstractNum>
+  <w:abstractNum w:abstractNumId="4" w15:restartNumberingAfterBreak="0">
     <w:nsid w:val="37615144"/>
     <w:multiLevelType w:val="hybridMultilevel"/>
     <w:tmpl w:val="E2AEAAE0"/>
@@ -14271,7 +15926,7 @@
       </w:pPr>
     </w:lvl>
   </w:abstractNum>
-  <w:abstractNum w:abstractNumId="4" w15:restartNumberingAfterBreak="0">
+  <w:abstractNum w:abstractNumId="5" w15:restartNumberingAfterBreak="0">
     <w:nsid w:val="37FB6924"/>
     <w:multiLevelType w:val="hybridMultilevel"/>
     <w:tmpl w:val="94EA709A"/>
@@ -14363,7 +16018,7 @@
       </w:pPr>
     </w:lvl>
   </w:abstractNum>
-  <w:abstractNum w:abstractNumId="5" w15:restartNumberingAfterBreak="0">
+  <w:abstractNum w:abstractNumId="6" w15:restartNumberingAfterBreak="0">
     <w:nsid w:val="446D4DDB"/>
     <w:multiLevelType w:val="multilevel"/>
     <w:tmpl w:val="0409001D"/>
@@ -14476,7 +16131,7 @@
       </w:rPr>
     </w:lvl>
   </w:abstractNum>
-  <w:abstractNum w:abstractNumId="6" w15:restartNumberingAfterBreak="0">
+  <w:abstractNum w:abstractNumId="7" w15:restartNumberingAfterBreak="0">
     <w:nsid w:val="48077949"/>
     <w:multiLevelType w:val="hybridMultilevel"/>
     <w:tmpl w:val="230E49A2"/>
@@ -14565,7 +16220,7 @@
       </w:pPr>
     </w:lvl>
   </w:abstractNum>
-  <w:abstractNum w:abstractNumId="7" w15:restartNumberingAfterBreak="0">
+  <w:abstractNum w:abstractNumId="8" w15:restartNumberingAfterBreak="0">
     <w:nsid w:val="5B290FCB"/>
     <w:multiLevelType w:val="hybridMultilevel"/>
     <w:tmpl w:val="230E49A2"/>
@@ -14654,7 +16309,7 @@
       </w:pPr>
     </w:lvl>
   </w:abstractNum>
-  <w:abstractNum w:abstractNumId="8" w15:restartNumberingAfterBreak="0">
+  <w:abstractNum w:abstractNumId="9" w15:restartNumberingAfterBreak="0">
     <w:nsid w:val="62CC7790"/>
     <w:multiLevelType w:val="hybridMultilevel"/>
     <w:tmpl w:val="324E3F1A"/>
@@ -14741,13 +16396,13 @@
     </w:lvl>
   </w:abstractNum>
   <w:num w:numId="1">
-    <w:abstractNumId w:val="5"/>
+    <w:abstractNumId w:val="6"/>
   </w:num>
   <w:num w:numId="2">
-    <w:abstractNumId w:val="6"/>
+    <w:abstractNumId w:val="7"/>
   </w:num>
   <w:num w:numId="3">
-    <w:abstractNumId w:val="7"/>
+    <w:abstractNumId w:val="8"/>
   </w:num>
   <w:num w:numId="4">
     <w:abstractNumId w:val="2"/>
@@ -14756,15 +16411,18 @@
     <w:abstractNumId w:val="1"/>
   </w:num>
   <w:num w:numId="6">
-    <w:abstractNumId w:val="4"/>
+    <w:abstractNumId w:val="5"/>
   </w:num>
   <w:num w:numId="7">
-    <w:abstractNumId w:val="8"/>
+    <w:abstractNumId w:val="9"/>
   </w:num>
   <w:num w:numId="8">
     <w:abstractNumId w:val="0"/>
   </w:num>
   <w:num w:numId="9">
+    <w:abstractNumId w:val="4"/>
+  </w:num>
+  <w:num w:numId="10">
     <w:abstractNumId w:val="3"/>
   </w:num>
 </w:numbering>
@@ -36059,6 +37717,12 @@
 </file>
 
 <file path=customXml/item1.xml><?xml version="1.0" encoding="utf-8"?>
+<p:properties xmlns:p="http://schemas.microsoft.com/office/2006/metadata/properties" xmlns:xsi="http://www.w3.org/2001/XMLSchema-instance" xmlns:pc="http://schemas.microsoft.com/office/infopath/2007/PartnerControls">
+  <documentManagement/>
+</p:properties>
+</file>
+
+<file path=customXml/item2.xml><?xml version="1.0" encoding="utf-8"?>
 <ct:contentTypeSchema xmlns:ct="http://schemas.microsoft.com/office/2006/metadata/contentType" xmlns:ma="http://schemas.microsoft.com/office/2006/metadata/properties/metaAttributes" ct:_="" ma:_="" ma:contentTypeName="Document" ma:contentTypeID="0x01010023858CF01A2EF24688B692775F4C60A4" ma:contentTypeVersion="11" ma:contentTypeDescription="Create a new document." ma:contentTypeScope="" ma:versionID="c10596efcc8303131ba000bf7988b65d">
   <xsd:schema xmlns:xsd="http://www.w3.org/2001/XMLSchema" xmlns:xs="http://www.w3.org/2001/XMLSchema" xmlns:p="http://schemas.microsoft.com/office/2006/metadata/properties" xmlns:ns2="164883f8-7691-4ecf-b54a-664c0d0edefe" xmlns:ns3="85e30bcc-d76c-4413-8e4d-2dce22fb0743" targetNamespace="http://schemas.microsoft.com/office/2006/metadata/properties" ma:root="true" ma:fieldsID="88645b4f568d2e9f6d2a1da3b5a5f323" ns2:_="" ns3:_="">
     <xsd:import namespace="164883f8-7691-4ecf-b54a-664c0d0edefe"/>
@@ -36269,12 +37933,6 @@
 </ct:contentTypeSchema>
 </file>
 
-<file path=customXml/item2.xml><?xml version="1.0" encoding="utf-8"?>
-<p:properties xmlns:p="http://schemas.microsoft.com/office/2006/metadata/properties" xmlns:xsi="http://www.w3.org/2001/XMLSchema-instance" xmlns:pc="http://schemas.microsoft.com/office/infopath/2007/PartnerControls">
-  <documentManagement/>
-</p:properties>
-</file>
-
 <file path=customXml/item3.xml><?xml version="1.0" encoding="utf-8"?>
 <?mso-contentType ?>
 <FormTemplates xmlns="http://schemas.microsoft.com/sharepoint/v3/contenttype/forms">
@@ -36285,6 +37943,15 @@
 </file>
 
 <file path=customXml/itemProps1.xml><?xml version="1.0" encoding="utf-8"?>
+<ds:datastoreItem xmlns:ds="http://schemas.openxmlformats.org/officeDocument/2006/customXml" ds:itemID="{D8D55360-DA4E-4EE6-A532-0D8BE99E30A4}">
+  <ds:schemaRefs>
+    <ds:schemaRef ds:uri="http://schemas.microsoft.com/office/2006/metadata/properties"/>
+    <ds:schemaRef ds:uri="http://schemas.microsoft.com/office/infopath/2007/PartnerControls"/>
+  </ds:schemaRefs>
+</ds:datastoreItem>
+</file>
+
+<file path=customXml/itemProps2.xml><?xml version="1.0" encoding="utf-8"?>
 <ds:datastoreItem xmlns:ds="http://schemas.openxmlformats.org/officeDocument/2006/customXml" ds:itemID="{820A6FD7-EE44-4466-BAEB-38CDDC0A2EA5}">
   <ds:schemaRefs>
     <ds:schemaRef ds:uri="http://schemas.microsoft.com/office/2006/metadata/contentType"/>
@@ -36303,15 +37970,6 @@
 </ds:datastoreItem>
 </file>
 
-<file path=customXml/itemProps2.xml><?xml version="1.0" encoding="utf-8"?>
-<ds:datastoreItem xmlns:ds="http://schemas.openxmlformats.org/officeDocument/2006/customXml" ds:itemID="{D8D55360-DA4E-4EE6-A532-0D8BE99E30A4}">
-  <ds:schemaRefs>
-    <ds:schemaRef ds:uri="http://schemas.microsoft.com/office/2006/metadata/properties"/>
-    <ds:schemaRef ds:uri="http://schemas.microsoft.com/office/infopath/2007/PartnerControls"/>
-  </ds:schemaRefs>
-</ds:datastoreItem>
-</file>
-
 <file path=customXml/itemProps3.xml><?xml version="1.0" encoding="utf-8"?>
 <ds:datastoreItem xmlns:ds="http://schemas.openxmlformats.org/officeDocument/2006/customXml" ds:itemID="{7DBE8262-9C92-4A1B-85FF-A533173B85D6}">
   <ds:schemaRefs>

</xml_diff>